<commit_message>
finish resume and export to pdf
</commit_message>
<xml_diff>
--- a/LiuXin_20150215.docx
+++ b/LiuXin_20150215.docx
@@ -25,20 +25,8 @@
           <w:sz w:val="40"/>
           <w:szCs w:val="40"/>
         </w:rPr>
-        <w:t xml:space="preserve">Liu, </w:t>
-      </w:r>
-      <w:proofErr w:type="spellStart"/>
-      <w:r>
-        <w:rPr>
-          <w:rFonts w:ascii="Times New Roman" w:hAnsi="Times New Roman" w:cs="Times New Roman"/>
-          <w:color w:val="333333"/>
-          <w:kern w:val="0"/>
-          <w:sz w:val="40"/>
-          <w:szCs w:val="40"/>
-        </w:rPr>
-        <w:t>Xin</w:t>
-      </w:r>
-      <w:proofErr w:type="spellEnd"/>
+        <w:t>Liu, Xin</w:t>
+      </w:r>
     </w:p>
     <w:p>
       <w:pPr>
@@ -247,7 +235,6 @@
         </w:rPr>
         <w:t xml:space="preserve">developer, </w:t>
       </w:r>
-      <w:proofErr w:type="spellStart"/>
       <w:r>
         <w:rPr>
           <w:rFonts w:ascii="Times New Roman" w:hAnsi="Times New Roman" w:cs="Times New Roman"/>
@@ -257,7 +244,6 @@
         </w:rPr>
         <w:t>Alibaba</w:t>
       </w:r>
-      <w:proofErr w:type="spellEnd"/>
       <w:r>
         <w:rPr>
           <w:rFonts w:ascii="Times New Roman" w:hAnsi="Times New Roman" w:cs="Times New Roman"/>
@@ -312,14 +298,28 @@
           <w:rFonts w:ascii="Times New Roman" w:hAnsi="Times New Roman" w:cs="Times New Roman"/>
           <w:kern w:val="0"/>
         </w:rPr>
-        <w:t xml:space="preserve">During this period I have </w:t>
-      </w:r>
-      <w:r>
-        <w:rPr>
-          <w:rFonts w:ascii="Times New Roman" w:hAnsi="Times New Roman" w:cs="Times New Roman"/>
-          <w:kern w:val="0"/>
-        </w:rPr>
-        <w:t>participated the development of</w:t>
+        <w:t>So far</w:t>
+      </w:r>
+      <w:r>
+        <w:rPr>
+          <w:rFonts w:ascii="Times New Roman" w:hAnsi="Times New Roman" w:cs="Times New Roman"/>
+          <w:kern w:val="0"/>
+        </w:rPr>
+        <w:t xml:space="preserve"> I have </w:t>
+      </w:r>
+      <w:r>
+        <w:rPr>
+          <w:rFonts w:ascii="Times New Roman" w:hAnsi="Times New Roman" w:cs="Times New Roman"/>
+          <w:kern w:val="0"/>
+        </w:rPr>
+        <w:t xml:space="preserve">participated </w:t>
+      </w:r>
+      <w:r>
+        <w:rPr>
+          <w:rFonts w:ascii="Times New Roman" w:hAnsi="Times New Roman" w:cs="Times New Roman"/>
+          <w:kern w:val="0"/>
+        </w:rPr>
+        <w:t>in</w:t>
       </w:r>
       <w:r>
         <w:rPr>
@@ -340,24 +340,336 @@
           <w:rFonts w:ascii="Times New Roman" w:hAnsi="Times New Roman" w:cs="Times New Roman"/>
           <w:kern w:val="0"/>
         </w:rPr>
-        <w:t xml:space="preserve">: </w:t>
-      </w:r>
-      <w:proofErr w:type="spellStart"/>
-      <w:r>
-        <w:rPr>
-          <w:rFonts w:ascii="Times New Roman" w:hAnsi="Times New Roman" w:cs="Times New Roman"/>
-          <w:kern w:val="0"/>
-        </w:rPr>
-        <w:t>Taoba</w:t>
-      </w:r>
-      <w:r>
-        <w:rPr>
-          <w:rFonts w:ascii="Times New Roman" w:hAnsi="Times New Roman" w:cs="Times New Roman"/>
-          <w:kern w:val="0"/>
-        </w:rPr>
-        <w:t>o</w:t>
-      </w:r>
-      <w:proofErr w:type="spellEnd"/>
+        <w:t>: Taoba</w:t>
+      </w:r>
+      <w:r>
+        <w:rPr>
+          <w:rFonts w:ascii="Times New Roman" w:hAnsi="Times New Roman" w:cs="Times New Roman"/>
+          <w:kern w:val="0"/>
+        </w:rPr>
+        <w:t>o, TaoWiFi, Ali-</w:t>
+      </w:r>
+      <w:r>
+        <w:rPr>
+          <w:rFonts w:ascii="Times New Roman" w:hAnsi="Times New Roman" w:cs="Times New Roman"/>
+          <w:kern w:val="0"/>
+        </w:rPr>
+        <w:t xml:space="preserve">Lockscreen and </w:t>
+      </w:r>
+      <w:r>
+        <w:rPr>
+          <w:rFonts w:ascii="Times New Roman" w:hAnsi="Times New Roman" w:cs="Times New Roman"/>
+          <w:kern w:val="0"/>
+        </w:rPr>
+        <w:t>TaoAppcenter</w:t>
+      </w:r>
+      <w:r>
+        <w:rPr>
+          <w:rFonts w:ascii="Times New Roman" w:hAnsi="Times New Roman" w:cs="Times New Roman"/>
+          <w:kern w:val="0"/>
+        </w:rPr>
+        <w:t xml:space="preserve">. </w:t>
+      </w:r>
+    </w:p>
+    <w:p>
+      <w:pPr>
+        <w:widowControl/>
+        <w:autoSpaceDE w:val="0"/>
+        <w:autoSpaceDN w:val="0"/>
+        <w:adjustRightInd w:val="0"/>
+        <w:jc w:val="left"/>
+        <w:rPr>
+          <w:rFonts w:ascii="Times New Roman" w:hAnsi="Times New Roman" w:cs="Times New Roman"/>
+          <w:kern w:val="0"/>
+        </w:rPr>
+      </w:pPr>
+      <w:r>
+        <w:rPr>
+          <w:rFonts w:ascii="Times New Roman" w:hAnsi="Times New Roman" w:cs="Times New Roman"/>
+          <w:kern w:val="0"/>
+        </w:rPr>
+        <w:t>For Taobao, t</w:t>
+      </w:r>
+      <w:r>
+        <w:rPr>
+          <w:rFonts w:ascii="Times New Roman" w:hAnsi="Times New Roman" w:cs="Times New Roman"/>
+          <w:kern w:val="0"/>
+        </w:rPr>
+        <w:t xml:space="preserve">he main challenges are </w:t>
+      </w:r>
+      <w:r>
+        <w:rPr>
+          <w:rFonts w:ascii="Times New Roman" w:hAnsi="Times New Roman" w:cs="Times New Roman"/>
+          <w:kern w:val="0"/>
+        </w:rPr>
+        <w:t xml:space="preserve">from </w:t>
+      </w:r>
+      <w:r>
+        <w:rPr>
+          <w:rFonts w:ascii="Times New Roman" w:hAnsi="Times New Roman" w:cs="Times New Roman"/>
+          <w:kern w:val="0"/>
+        </w:rPr>
+        <w:t xml:space="preserve">low </w:t>
+      </w:r>
+      <w:r>
+        <w:rPr>
+          <w:rFonts w:ascii="Times New Roman" w:hAnsi="Times New Roman" w:cs="Times New Roman"/>
+          <w:kern w:val="0"/>
+        </w:rPr>
+        <w:t xml:space="preserve">performance and </w:t>
+      </w:r>
+      <w:r>
+        <w:rPr>
+          <w:rFonts w:ascii="Times New Roman" w:hAnsi="Times New Roman" w:cs="Times New Roman"/>
+          <w:kern w:val="0"/>
+        </w:rPr>
+        <w:t xml:space="preserve">high </w:t>
+      </w:r>
+      <w:r>
+        <w:rPr>
+          <w:rFonts w:ascii="Times New Roman" w:hAnsi="Times New Roman" w:cs="Times New Roman"/>
+          <w:kern w:val="0"/>
+        </w:rPr>
+        <w:t>battery</w:t>
+      </w:r>
+      <w:r>
+        <w:rPr>
+          <w:rFonts w:ascii="Times New Roman" w:hAnsi="Times New Roman" w:cs="Times New Roman"/>
+          <w:kern w:val="0"/>
+        </w:rPr>
+        <w:t xml:space="preserve"> consumption</w:t>
+      </w:r>
+      <w:r>
+        <w:rPr>
+          <w:rFonts w:ascii="Times New Roman" w:hAnsi="Times New Roman" w:cs="Times New Roman"/>
+          <w:kern w:val="0"/>
+        </w:rPr>
+        <w:t>.</w:t>
+      </w:r>
+      <w:r>
+        <w:rPr>
+          <w:rFonts w:ascii="Times New Roman" w:hAnsi="Times New Roman" w:cs="Times New Roman"/>
+          <w:kern w:val="0"/>
+        </w:rPr>
+        <w:t xml:space="preserve"> </w:t>
+      </w:r>
+      <w:r>
+        <w:rPr>
+          <w:rFonts w:ascii="Times New Roman" w:hAnsi="Times New Roman" w:cs="Times New Roman"/>
+          <w:kern w:val="0"/>
+        </w:rPr>
+        <w:t>I built a</w:t>
+      </w:r>
+      <w:r>
+        <w:rPr>
+          <w:rFonts w:ascii="Times New Roman" w:hAnsi="Times New Roman" w:cs="Times New Roman"/>
+          <w:kern w:val="0"/>
+        </w:rPr>
+        <w:t>n</w:t>
+      </w:r>
+      <w:r>
+        <w:rPr>
+          <w:rFonts w:ascii="Times New Roman" w:hAnsi="Times New Roman" w:cs="Times New Roman"/>
+          <w:kern w:val="0"/>
+        </w:rPr>
+        <w:t xml:space="preserve"> </w:t>
+      </w:r>
+      <w:r>
+        <w:rPr>
+          <w:rFonts w:ascii="Times New Roman" w:hAnsi="Times New Roman" w:cs="Times New Roman"/>
+          <w:kern w:val="0"/>
+        </w:rPr>
+        <w:t xml:space="preserve">issue-locating </w:t>
+      </w:r>
+      <w:r>
+        <w:rPr>
+          <w:rFonts w:ascii="Times New Roman" w:hAnsi="Times New Roman" w:cs="Times New Roman"/>
+          <w:kern w:val="0"/>
+        </w:rPr>
+        <w:t xml:space="preserve">tool named Hurdle </w:t>
+      </w:r>
+      <w:r>
+        <w:rPr>
+          <w:rFonts w:ascii="Times New Roman" w:hAnsi="Times New Roman" w:cs="Times New Roman"/>
+          <w:kern w:val="0"/>
+        </w:rPr>
+        <w:t xml:space="preserve">to </w:t>
+      </w:r>
+      <w:r>
+        <w:rPr>
+          <w:rFonts w:ascii="Times New Roman" w:hAnsi="Times New Roman" w:cs="Times New Roman"/>
+          <w:kern w:val="0"/>
+        </w:rPr>
+        <w:t>detect</w:t>
+      </w:r>
+      <w:r>
+        <w:rPr>
+          <w:rFonts w:ascii="Times New Roman" w:hAnsi="Times New Roman" w:cs="Times New Roman"/>
+          <w:kern w:val="0"/>
+        </w:rPr>
+        <w:t xml:space="preserve"> and report the issues </w:t>
+      </w:r>
+      <w:r>
+        <w:rPr>
+          <w:rFonts w:ascii="Times New Roman" w:hAnsi="Times New Roman" w:cs="Times New Roman"/>
+          <w:kern w:val="0"/>
+        </w:rPr>
+        <w:t>from host app</w:t>
+      </w:r>
+      <w:r>
+        <w:rPr>
+          <w:rFonts w:ascii="Times New Roman" w:hAnsi="Times New Roman" w:cs="Times New Roman"/>
+          <w:kern w:val="0"/>
+        </w:rPr>
+        <w:t>, both at developing and AB-test phases</w:t>
+      </w:r>
+      <w:r>
+        <w:rPr>
+          <w:rFonts w:ascii="Times New Roman" w:hAnsi="Times New Roman" w:cs="Times New Roman"/>
+          <w:kern w:val="0"/>
+        </w:rPr>
+        <w:t xml:space="preserve">. </w:t>
+      </w:r>
+      <w:r>
+        <w:rPr>
+          <w:rFonts w:ascii="Times New Roman" w:hAnsi="Times New Roman" w:cs="Times New Roman"/>
+          <w:kern w:val="0"/>
+        </w:rPr>
+        <w:t>It</w:t>
+      </w:r>
+      <w:r>
+        <w:rPr>
+          <w:rFonts w:ascii="Times New Roman" w:hAnsi="Times New Roman" w:cs="Times New Roman"/>
+          <w:kern w:val="0"/>
+        </w:rPr>
+        <w:t>’</w:t>
+      </w:r>
+      <w:r>
+        <w:rPr>
+          <w:rFonts w:ascii="Times New Roman" w:hAnsi="Times New Roman" w:cs="Times New Roman"/>
+          <w:kern w:val="0"/>
+        </w:rPr>
+        <w:t>s actually a hot</w:t>
+      </w:r>
+      <w:r>
+        <w:rPr>
+          <w:rFonts w:ascii="Times New Roman" w:hAnsi="Times New Roman" w:cs="Times New Roman"/>
+          <w:kern w:val="0"/>
+        </w:rPr>
+        <w:t>-</w:t>
+      </w:r>
+      <w:r>
+        <w:rPr>
+          <w:rFonts w:ascii="Times New Roman" w:hAnsi="Times New Roman" w:cs="Times New Roman"/>
+          <w:kern w:val="0"/>
+        </w:rPr>
+        <w:t xml:space="preserve">patch </w:t>
+      </w:r>
+      <w:r>
+        <w:rPr>
+          <w:rFonts w:ascii="Times New Roman" w:hAnsi="Times New Roman" w:cs="Times New Roman"/>
+          <w:kern w:val="0"/>
+        </w:rPr>
+        <w:t xml:space="preserve">delivery so that any </w:t>
+      </w:r>
+      <w:r>
+        <w:rPr>
+          <w:rFonts w:ascii="Times New Roman" w:hAnsi="Times New Roman" w:cs="Times New Roman"/>
+          <w:kern w:val="0"/>
+        </w:rPr>
+        <w:t>app</w:t>
+      </w:r>
+      <w:r>
+        <w:rPr>
+          <w:rFonts w:ascii="Times New Roman" w:hAnsi="Times New Roman" w:cs="Times New Roman"/>
+          <w:kern w:val="0"/>
+        </w:rPr>
+        <w:t xml:space="preserve"> integrated </w:t>
+      </w:r>
+      <w:r>
+        <w:rPr>
+          <w:rFonts w:ascii="Times New Roman" w:hAnsi="Times New Roman" w:cs="Times New Roman"/>
+          <w:kern w:val="0"/>
+        </w:rPr>
+        <w:t xml:space="preserve">with </w:t>
+      </w:r>
+      <w:r>
+        <w:rPr>
+          <w:rFonts w:ascii="Times New Roman" w:hAnsi="Times New Roman" w:cs="Times New Roman"/>
+          <w:kern w:val="0"/>
+        </w:rPr>
+        <w:t>hot</w:t>
+      </w:r>
+      <w:r>
+        <w:rPr>
+          <w:rFonts w:ascii="Times New Roman" w:hAnsi="Times New Roman" w:cs="Times New Roman"/>
+          <w:kern w:val="0"/>
+        </w:rPr>
+        <w:t>-</w:t>
+      </w:r>
+      <w:r>
+        <w:rPr>
+          <w:rFonts w:ascii="Times New Roman" w:hAnsi="Times New Roman" w:cs="Times New Roman"/>
+          <w:kern w:val="0"/>
+        </w:rPr>
+        <w:t>patch system in the company</w:t>
+      </w:r>
+      <w:r>
+        <w:rPr>
+          <w:rFonts w:ascii="Times New Roman" w:hAnsi="Times New Roman" w:cs="Times New Roman"/>
+          <w:kern w:val="0"/>
+        </w:rPr>
+        <w:t xml:space="preserve"> </w:t>
+      </w:r>
+      <w:r>
+        <w:rPr>
+          <w:rFonts w:ascii="Times New Roman" w:hAnsi="Times New Roman" w:cs="Times New Roman"/>
+          <w:kern w:val="0"/>
+        </w:rPr>
+        <w:t>is</w:t>
+      </w:r>
+      <w:r>
+        <w:rPr>
+          <w:rFonts w:ascii="Times New Roman" w:hAnsi="Times New Roman" w:cs="Times New Roman"/>
+          <w:kern w:val="0"/>
+        </w:rPr>
+        <w:t xml:space="preserve"> able to run </w:t>
+      </w:r>
+      <w:r>
+        <w:rPr>
+          <w:rFonts w:ascii="Times New Roman" w:hAnsi="Times New Roman" w:cs="Times New Roman"/>
+          <w:kern w:val="0"/>
+        </w:rPr>
+        <w:t>it side-by-side</w:t>
+      </w:r>
+      <w:r>
+        <w:rPr>
+          <w:rFonts w:ascii="Times New Roman" w:hAnsi="Times New Roman" w:cs="Times New Roman"/>
+          <w:kern w:val="0"/>
+        </w:rPr>
+        <w:t>.</w:t>
+      </w:r>
+      <w:r>
+        <w:rPr>
+          <w:rFonts w:ascii="Times New Roman" w:hAnsi="Times New Roman" w:cs="Times New Roman"/>
+          <w:kern w:val="0"/>
+        </w:rPr>
+        <w:t xml:space="preserve"> </w:t>
+      </w:r>
+      <w:r>
+        <w:rPr>
+          <w:rFonts w:ascii="Times New Roman" w:hAnsi="Times New Roman" w:cs="Times New Roman"/>
+          <w:kern w:val="0"/>
+        </w:rPr>
+        <w:t>Once</w:t>
+      </w:r>
+      <w:r>
+        <w:rPr>
+          <w:rFonts w:ascii="Times New Roman" w:hAnsi="Times New Roman" w:cs="Times New Roman"/>
+          <w:kern w:val="0"/>
+        </w:rPr>
+        <w:t xml:space="preserve"> an issue was identified</w:t>
+      </w:r>
       <w:r>
         <w:rPr>
           <w:rFonts w:ascii="Times New Roman" w:hAnsi="Times New Roman" w:cs="Times New Roman"/>
@@ -365,31 +677,173 @@
         </w:rPr>
         <w:t xml:space="preserve">, </w:t>
       </w:r>
-      <w:proofErr w:type="spellStart"/>
-      <w:r>
-        <w:rPr>
-          <w:rFonts w:ascii="Times New Roman" w:hAnsi="Times New Roman" w:cs="Times New Roman"/>
-          <w:kern w:val="0"/>
-        </w:rPr>
-        <w:t>TaoWiFi</w:t>
-      </w:r>
-      <w:proofErr w:type="spellEnd"/>
-      <w:r>
-        <w:rPr>
-          <w:rFonts w:ascii="Times New Roman" w:hAnsi="Times New Roman" w:cs="Times New Roman"/>
-          <w:kern w:val="0"/>
-        </w:rPr>
-        <w:t>, Ali-</w:t>
-      </w:r>
-      <w:proofErr w:type="spellStart"/>
-      <w:r>
-        <w:rPr>
-          <w:rFonts w:ascii="Times New Roman" w:hAnsi="Times New Roman" w:cs="Times New Roman"/>
-          <w:kern w:val="0"/>
-        </w:rPr>
-        <w:t>Lockscreen</w:t>
-      </w:r>
-      <w:proofErr w:type="spellEnd"/>
+      <w:r>
+        <w:rPr>
+          <w:rFonts w:ascii="Times New Roman" w:hAnsi="Times New Roman" w:cs="Times New Roman"/>
+          <w:kern w:val="0"/>
+        </w:rPr>
+        <w:t xml:space="preserve">I needed </w:t>
+      </w:r>
+      <w:r>
+        <w:rPr>
+          <w:rFonts w:ascii="Times New Roman" w:hAnsi="Times New Roman" w:cs="Times New Roman"/>
+          <w:kern w:val="0"/>
+        </w:rPr>
+        <w:t xml:space="preserve">to provide </w:t>
+      </w:r>
+      <w:r>
+        <w:rPr>
+          <w:rFonts w:ascii="Times New Roman" w:hAnsi="Times New Roman" w:cs="Times New Roman"/>
+          <w:kern w:val="0"/>
+        </w:rPr>
+        <w:t>fix based on the technic and business scenarios</w:t>
+      </w:r>
+      <w:r>
+        <w:rPr>
+          <w:rFonts w:ascii="Times New Roman" w:hAnsi="Times New Roman" w:cs="Times New Roman"/>
+          <w:kern w:val="0"/>
+        </w:rPr>
+        <w:t xml:space="preserve">. </w:t>
+      </w:r>
+    </w:p>
+    <w:p>
+      <w:pPr>
+        <w:widowControl/>
+        <w:autoSpaceDE w:val="0"/>
+        <w:autoSpaceDN w:val="0"/>
+        <w:adjustRightInd w:val="0"/>
+        <w:jc w:val="left"/>
+        <w:rPr>
+          <w:rFonts w:ascii="Times New Roman" w:hAnsi="Times New Roman" w:cs="Times New Roman"/>
+          <w:kern w:val="0"/>
+        </w:rPr>
+      </w:pPr>
+      <w:r>
+        <w:rPr>
+          <w:rFonts w:ascii="Times New Roman" w:hAnsi="Times New Roman" w:cs="Times New Roman"/>
+          <w:kern w:val="0"/>
+        </w:rPr>
+        <w:t xml:space="preserve">For other apps, </w:t>
+      </w:r>
+      <w:r>
+        <w:rPr>
+          <w:rFonts w:ascii="Times New Roman" w:hAnsi="Times New Roman" w:cs="Times New Roman"/>
+          <w:kern w:val="0"/>
+        </w:rPr>
+        <w:t xml:space="preserve">I </w:t>
+      </w:r>
+      <w:r>
+        <w:rPr>
+          <w:rFonts w:ascii="Times New Roman" w:hAnsi="Times New Roman" w:cs="Times New Roman"/>
+          <w:kern w:val="0"/>
+        </w:rPr>
+        <w:t>mostly focused on</w:t>
+      </w:r>
+      <w:r>
+        <w:rPr>
+          <w:rFonts w:ascii="Times New Roman" w:hAnsi="Times New Roman" w:cs="Times New Roman"/>
+          <w:kern w:val="0"/>
+        </w:rPr>
+        <w:t xml:space="preserve"> </w:t>
+      </w:r>
+      <w:r>
+        <w:rPr>
+          <w:rFonts w:ascii="Times New Roman" w:hAnsi="Times New Roman" w:cs="Times New Roman"/>
+          <w:kern w:val="0"/>
+        </w:rPr>
+        <w:t xml:space="preserve">UI engineering </w:t>
+      </w:r>
+      <w:r>
+        <w:rPr>
+          <w:rFonts w:ascii="Times New Roman" w:hAnsi="Times New Roman" w:cs="Times New Roman"/>
+          <w:kern w:val="0"/>
+        </w:rPr>
+        <w:t>to implement</w:t>
+      </w:r>
+      <w:r>
+        <w:rPr>
+          <w:rFonts w:ascii="Times New Roman" w:hAnsi="Times New Roman" w:cs="Times New Roman"/>
+          <w:kern w:val="0"/>
+        </w:rPr>
+        <w:t xml:space="preserve"> </w:t>
+      </w:r>
+      <w:r>
+        <w:rPr>
+          <w:rFonts w:ascii="Times New Roman" w:hAnsi="Times New Roman" w:cs="Times New Roman"/>
+          <w:kern w:val="0"/>
+        </w:rPr>
+        <w:t xml:space="preserve">customized </w:t>
+      </w:r>
+      <w:r>
+        <w:rPr>
+          <w:rFonts w:ascii="Times New Roman" w:hAnsi="Times New Roman" w:cs="Times New Roman"/>
+          <w:kern w:val="0"/>
+        </w:rPr>
+        <w:t>UI effects</w:t>
+      </w:r>
+      <w:r>
+        <w:rPr>
+          <w:rFonts w:ascii="Times New Roman" w:hAnsi="Times New Roman" w:cs="Times New Roman"/>
+          <w:kern w:val="0"/>
+        </w:rPr>
+        <w:t xml:space="preserve"> with optimizations</w:t>
+      </w:r>
+      <w:r>
+        <w:rPr>
+          <w:rFonts w:ascii="Times New Roman" w:hAnsi="Times New Roman" w:cs="Times New Roman"/>
+          <w:kern w:val="0"/>
+        </w:rPr>
+        <w:t>, like</w:t>
+      </w:r>
+      <w:r>
+        <w:rPr>
+          <w:rFonts w:ascii="Times New Roman" w:hAnsi="Times New Roman" w:cs="Times New Roman"/>
+          <w:kern w:val="0"/>
+        </w:rPr>
+        <w:t xml:space="preserve"> </w:t>
+      </w:r>
+      <w:r>
+        <w:rPr>
+          <w:rFonts w:ascii="Times New Roman" w:hAnsi="Times New Roman" w:cs="Times New Roman"/>
+          <w:kern w:val="0"/>
+        </w:rPr>
+        <w:t>animations</w:t>
+      </w:r>
+      <w:r>
+        <w:rPr>
+          <w:rFonts w:ascii="Times New Roman" w:hAnsi="Times New Roman" w:cs="Times New Roman"/>
+          <w:kern w:val="0"/>
+        </w:rPr>
+        <w:t xml:space="preserve">, </w:t>
+      </w:r>
+      <w:r>
+        <w:rPr>
+          <w:rFonts w:ascii="Times New Roman" w:hAnsi="Times New Roman" w:cs="Times New Roman"/>
+          <w:kern w:val="0"/>
+        </w:rPr>
+        <w:t xml:space="preserve">2D drawing </w:t>
+      </w:r>
+      <w:r>
+        <w:rPr>
+          <w:rFonts w:ascii="Times New Roman" w:hAnsi="Times New Roman" w:cs="Times New Roman"/>
+          <w:kern w:val="0"/>
+        </w:rPr>
+        <w:t xml:space="preserve">such </w:t>
+      </w:r>
+      <w:r>
+        <w:rPr>
+          <w:rFonts w:ascii="Times New Roman" w:hAnsi="Times New Roman" w:cs="Times New Roman"/>
+          <w:kern w:val="0"/>
+        </w:rPr>
+        <w:t xml:space="preserve">as </w:t>
+      </w:r>
+      <w:r>
+        <w:rPr>
+          <w:rFonts w:ascii="Times New Roman" w:hAnsi="Times New Roman" w:cs="Times New Roman"/>
+          <w:kern w:val="0"/>
+        </w:rPr>
+        <w:t>speedometer</w:t>
+      </w:r>
       <w:r>
         <w:rPr>
           <w:rFonts w:ascii="Times New Roman" w:hAnsi="Times New Roman" w:cs="Times New Roman"/>
@@ -397,92 +851,40 @@
         </w:rPr>
         <w:t xml:space="preserve"> and </w:t>
       </w:r>
-      <w:proofErr w:type="spellStart"/>
-      <w:r>
-        <w:rPr>
-          <w:rFonts w:ascii="Times New Roman" w:hAnsi="Times New Roman" w:cs="Times New Roman"/>
-          <w:kern w:val="0"/>
-        </w:rPr>
-        <w:t>TaoAppcenter</w:t>
-      </w:r>
-      <w:proofErr w:type="spellEnd"/>
-      <w:r>
-        <w:rPr>
-          <w:rFonts w:ascii="Times New Roman" w:hAnsi="Times New Roman" w:cs="Times New Roman"/>
-          <w:kern w:val="0"/>
-        </w:rPr>
-        <w:t xml:space="preserve">. </w:t>
-      </w:r>
-    </w:p>
-    <w:p>
-      <w:pPr>
-        <w:widowControl/>
-        <w:autoSpaceDE w:val="0"/>
-        <w:autoSpaceDN w:val="0"/>
-        <w:adjustRightInd w:val="0"/>
-        <w:jc w:val="left"/>
-        <w:rPr>
-          <w:rFonts w:ascii="Times New Roman" w:hAnsi="Times New Roman" w:cs="Times New Roman"/>
-          <w:kern w:val="0"/>
-        </w:rPr>
-      </w:pPr>
-      <w:r>
-        <w:rPr>
-          <w:rFonts w:ascii="Times New Roman" w:hAnsi="Times New Roman" w:cs="Times New Roman"/>
-          <w:kern w:val="0"/>
-        </w:rPr>
-        <w:t xml:space="preserve">For </w:t>
-      </w:r>
-      <w:proofErr w:type="spellStart"/>
-      <w:r>
-        <w:rPr>
-          <w:rFonts w:ascii="Times New Roman" w:hAnsi="Times New Roman" w:cs="Times New Roman"/>
-          <w:kern w:val="0"/>
-        </w:rPr>
-        <w:t>Taobao</w:t>
-      </w:r>
-      <w:proofErr w:type="spellEnd"/>
-      <w:r>
-        <w:rPr>
-          <w:rFonts w:ascii="Times New Roman" w:hAnsi="Times New Roman" w:cs="Times New Roman"/>
-          <w:kern w:val="0"/>
-        </w:rPr>
-        <w:t>, t</w:t>
-      </w:r>
-      <w:r>
-        <w:rPr>
-          <w:rFonts w:ascii="Times New Roman" w:hAnsi="Times New Roman" w:cs="Times New Roman"/>
-          <w:kern w:val="0"/>
-        </w:rPr>
-        <w:t xml:space="preserve">he main challenges are </w:t>
-      </w:r>
-      <w:r>
-        <w:rPr>
-          <w:rFonts w:ascii="Times New Roman" w:hAnsi="Times New Roman" w:cs="Times New Roman"/>
-          <w:kern w:val="0"/>
-        </w:rPr>
-        <w:t xml:space="preserve">from </w:t>
-      </w:r>
-      <w:r>
-        <w:rPr>
-          <w:rFonts w:ascii="Times New Roman" w:hAnsi="Times New Roman" w:cs="Times New Roman"/>
-          <w:kern w:val="0"/>
-        </w:rPr>
-        <w:t xml:space="preserve">low </w:t>
-      </w:r>
-      <w:r>
-        <w:rPr>
-          <w:rFonts w:ascii="Times New Roman" w:hAnsi="Times New Roman" w:cs="Times New Roman"/>
-          <w:kern w:val="0"/>
-        </w:rPr>
-        <w:t xml:space="preserve">performance and </w:t>
-      </w:r>
-      <w:r>
-        <w:rPr>
-          <w:rFonts w:ascii="Times New Roman" w:hAnsi="Times New Roman" w:cs="Times New Roman"/>
-          <w:kern w:val="0"/>
-        </w:rPr>
-        <w:t>high power consumption</w:t>
+      <w:r>
+        <w:rPr>
+          <w:rFonts w:ascii="Times New Roman" w:hAnsi="Times New Roman" w:cs="Times New Roman"/>
+          <w:kern w:val="0"/>
+        </w:rPr>
+        <w:t>profit</w:t>
+      </w:r>
+      <w:r>
+        <w:rPr>
+          <w:rFonts w:ascii="Times New Roman" w:hAnsi="Times New Roman" w:cs="Times New Roman"/>
+          <w:kern w:val="0"/>
+        </w:rPr>
+        <w:t xml:space="preserve"> chart</w:t>
+      </w:r>
+      <w:r>
+        <w:rPr>
+          <w:rFonts w:ascii="Times New Roman" w:hAnsi="Times New Roman" w:cs="Times New Roman"/>
+          <w:kern w:val="0"/>
+        </w:rPr>
+        <w:t>, bitmap management</w:t>
+      </w:r>
+      <w:r>
+        <w:rPr>
+          <w:rFonts w:ascii="Times New Roman" w:hAnsi="Times New Roman" w:cs="Times New Roman"/>
+          <w:kern w:val="0"/>
+        </w:rPr>
+        <w:t xml:space="preserve">, </w:t>
+      </w:r>
+      <w:r>
+        <w:rPr>
+          <w:rFonts w:ascii="Times New Roman" w:hAnsi="Times New Roman" w:cs="Times New Roman"/>
+          <w:kern w:val="0"/>
+        </w:rPr>
+        <w:t>etc</w:t>
       </w:r>
       <w:r>
         <w:rPr>
@@ -498,19 +900,472 @@
         </w:rPr>
         <w:t xml:space="preserve"> </w:t>
       </w:r>
-      <w:r>
-        <w:rPr>
-          <w:rFonts w:ascii="Times New Roman" w:hAnsi="Times New Roman" w:cs="Times New Roman"/>
-          <w:kern w:val="0"/>
-        </w:rPr>
-        <w:t>I built a</w:t>
-      </w:r>
-      <w:r>
-        <w:rPr>
-          <w:rFonts w:ascii="Times New Roman" w:hAnsi="Times New Roman" w:cs="Times New Roman"/>
-          <w:kern w:val="0"/>
-        </w:rPr>
-        <w:t>n</w:t>
+    </w:p>
+    <w:p>
+      <w:pPr>
+        <w:widowControl/>
+        <w:autoSpaceDE w:val="0"/>
+        <w:autoSpaceDN w:val="0"/>
+        <w:adjustRightInd w:val="0"/>
+        <w:jc w:val="left"/>
+        <w:rPr>
+          <w:rFonts w:ascii="Times New Roman" w:hAnsi="Times New Roman" w:cs="Times New Roman"/>
+          <w:color w:val="666666"/>
+          <w:kern w:val="0"/>
+        </w:rPr>
+      </w:pPr>
+    </w:p>
+    <w:p>
+      <w:pPr>
+        <w:widowControl/>
+        <w:autoSpaceDE w:val="0"/>
+        <w:autoSpaceDN w:val="0"/>
+        <w:adjustRightInd w:val="0"/>
+        <w:jc w:val="left"/>
+        <w:rPr>
+          <w:rFonts w:ascii="Times New Roman" w:hAnsi="Times New Roman" w:cs="Times New Roman"/>
+          <w:b/>
+          <w:color w:val="000000"/>
+          <w:kern w:val="0"/>
+        </w:rPr>
+      </w:pPr>
+      <w:r>
+        <w:rPr>
+          <w:rFonts w:ascii="Times New Roman" w:hAnsi="Times New Roman" w:cs="Times New Roman"/>
+          <w:b/>
+          <w:color w:val="000000"/>
+          <w:kern w:val="0"/>
+        </w:rPr>
+        <w:t xml:space="preserve">SW </w:t>
+      </w:r>
+      <w:r>
+        <w:rPr>
+          <w:rFonts w:ascii="Times New Roman" w:hAnsi="Times New Roman" w:cs="Times New Roman"/>
+          <w:b/>
+          <w:color w:val="000000"/>
+          <w:kern w:val="0"/>
+        </w:rPr>
+        <w:t>Developer on Test</w:t>
+      </w:r>
+      <w:r>
+        <w:rPr>
+          <w:rFonts w:ascii="Times New Roman" w:hAnsi="Times New Roman" w:cs="Times New Roman"/>
+          <w:b/>
+          <w:color w:val="000000"/>
+          <w:kern w:val="0"/>
+        </w:rPr>
+        <w:t xml:space="preserve">, </w:t>
+      </w:r>
+      <w:r>
+        <w:rPr>
+          <w:rFonts w:ascii="Times New Roman" w:hAnsi="Times New Roman" w:cs="Times New Roman"/>
+          <w:b/>
+          <w:color w:val="000000"/>
+          <w:kern w:val="0"/>
+        </w:rPr>
+        <w:t>Alibaba</w:t>
+      </w:r>
+      <w:r>
+        <w:rPr>
+          <w:rFonts w:ascii="Times New Roman" w:hAnsi="Times New Roman" w:cs="Times New Roman"/>
+          <w:b/>
+          <w:color w:val="000000"/>
+          <w:kern w:val="0"/>
+        </w:rPr>
+        <w:t>, September 2010 - March 2013</w:t>
+      </w:r>
+    </w:p>
+    <w:p>
+      <w:pPr>
+        <w:widowControl/>
+        <w:autoSpaceDE w:val="0"/>
+        <w:autoSpaceDN w:val="0"/>
+        <w:adjustRightInd w:val="0"/>
+        <w:jc w:val="left"/>
+        <w:rPr>
+          <w:rFonts w:ascii="Times New Roman" w:hAnsi="Times New Roman" w:cs="Times New Roman"/>
+          <w:kern w:val="0"/>
+        </w:rPr>
+      </w:pPr>
+      <w:r>
+        <w:rPr>
+          <w:rFonts w:ascii="Times New Roman" w:hAnsi="Times New Roman" w:cs="Times New Roman"/>
+          <w:kern w:val="0"/>
+        </w:rPr>
+        <w:t xml:space="preserve">The most contribution to the company </w:t>
+      </w:r>
+      <w:r>
+        <w:rPr>
+          <w:rFonts w:ascii="Times New Roman" w:hAnsi="Times New Roman" w:cs="Times New Roman"/>
+          <w:kern w:val="0"/>
+        </w:rPr>
+        <w:t>during this period was</w:t>
+      </w:r>
+      <w:r>
+        <w:rPr>
+          <w:rFonts w:ascii="Times New Roman" w:hAnsi="Times New Roman" w:cs="Times New Roman"/>
+          <w:kern w:val="0"/>
+        </w:rPr>
+        <w:t xml:space="preserve"> Aliyun Release Center, a web service to make the </w:t>
+      </w:r>
+      <w:r>
+        <w:rPr>
+          <w:rFonts w:ascii="Times New Roman" w:hAnsi="Times New Roman" w:cs="Times New Roman"/>
+          <w:kern w:val="0"/>
+        </w:rPr>
+        <w:t xml:space="preserve">software </w:t>
+      </w:r>
+      <w:r>
+        <w:rPr>
+          <w:rFonts w:ascii="Times New Roman" w:hAnsi="Times New Roman" w:cs="Times New Roman"/>
+          <w:kern w:val="0"/>
+        </w:rPr>
+        <w:t>development,</w:t>
+      </w:r>
+      <w:r>
+        <w:rPr>
+          <w:rFonts w:ascii="Times New Roman" w:hAnsi="Times New Roman" w:cs="Times New Roman"/>
+          <w:kern w:val="0"/>
+        </w:rPr>
+        <w:t xml:space="preserve"> integration and releasing procedure organized and automated. It’s built on Django with Python. </w:t>
+      </w:r>
+      <w:r>
+        <w:rPr>
+          <w:rFonts w:ascii="Times New Roman" w:hAnsi="Times New Roman" w:cs="Times New Roman"/>
+          <w:kern w:val="0"/>
+        </w:rPr>
+        <w:t>Other routine</w:t>
+      </w:r>
+      <w:r>
+        <w:rPr>
+          <w:rFonts w:ascii="Times New Roman" w:hAnsi="Times New Roman" w:cs="Times New Roman"/>
+          <w:kern w:val="0"/>
+        </w:rPr>
+        <w:t>s</w:t>
+      </w:r>
+      <w:r>
+        <w:rPr>
+          <w:rFonts w:ascii="Times New Roman" w:hAnsi="Times New Roman" w:cs="Times New Roman"/>
+          <w:kern w:val="0"/>
+        </w:rPr>
+        <w:t xml:space="preserve"> include releasing</w:t>
+      </w:r>
+      <w:r>
+        <w:rPr>
+          <w:rFonts w:ascii="Times New Roman" w:hAnsi="Times New Roman" w:cs="Times New Roman"/>
+          <w:kern w:val="0"/>
+        </w:rPr>
+        <w:t xml:space="preserve"> automation based on </w:t>
+      </w:r>
+      <w:r>
+        <w:rPr>
+          <w:rFonts w:ascii="Times New Roman" w:hAnsi="Times New Roman" w:cs="Times New Roman"/>
+          <w:kern w:val="0"/>
+        </w:rPr>
+        <w:t xml:space="preserve">IBM </w:t>
+      </w:r>
+      <w:r>
+        <w:rPr>
+          <w:rFonts w:ascii="Times New Roman" w:hAnsi="Times New Roman" w:cs="Times New Roman"/>
+          <w:kern w:val="0"/>
+        </w:rPr>
+        <w:t xml:space="preserve">ClearQuest and </w:t>
+      </w:r>
+      <w:r>
+        <w:rPr>
+          <w:rFonts w:ascii="Times New Roman" w:hAnsi="Times New Roman" w:cs="Times New Roman"/>
+          <w:kern w:val="0"/>
+        </w:rPr>
+        <w:t xml:space="preserve">CM </w:t>
+      </w:r>
+      <w:r>
+        <w:rPr>
+          <w:rFonts w:ascii="Times New Roman" w:hAnsi="Times New Roman" w:cs="Times New Roman"/>
+          <w:kern w:val="0"/>
+        </w:rPr>
+        <w:t>server maintenance in Linux environments.</w:t>
+      </w:r>
+    </w:p>
+    <w:p>
+      <w:pPr>
+        <w:widowControl/>
+        <w:autoSpaceDE w:val="0"/>
+        <w:autoSpaceDN w:val="0"/>
+        <w:adjustRightInd w:val="0"/>
+        <w:jc w:val="left"/>
+        <w:rPr>
+          <w:rFonts w:ascii="Times New Roman" w:hAnsi="Times New Roman" w:cs="Times New Roman"/>
+          <w:color w:val="000000"/>
+          <w:kern w:val="0"/>
+        </w:rPr>
+      </w:pPr>
+    </w:p>
+    <w:p>
+      <w:pPr>
+        <w:widowControl/>
+        <w:autoSpaceDE w:val="0"/>
+        <w:autoSpaceDN w:val="0"/>
+        <w:adjustRightInd w:val="0"/>
+        <w:jc w:val="left"/>
+        <w:rPr>
+          <w:rFonts w:ascii="Times New Roman" w:hAnsi="Times New Roman" w:cs="Times New Roman"/>
+          <w:b/>
+          <w:color w:val="000000"/>
+          <w:kern w:val="0"/>
+        </w:rPr>
+      </w:pPr>
+      <w:r>
+        <w:rPr>
+          <w:rFonts w:ascii="Times New Roman" w:hAnsi="Times New Roman" w:cs="Times New Roman"/>
+          <w:b/>
+          <w:color w:val="000000"/>
+          <w:kern w:val="0"/>
+        </w:rPr>
+        <w:t>SCM,</w:t>
+      </w:r>
+      <w:r>
+        <w:rPr>
+          <w:rFonts w:ascii="Times New Roman" w:hAnsi="Times New Roman" w:cs="Times New Roman"/>
+          <w:b/>
+          <w:color w:val="000000"/>
+          <w:kern w:val="0"/>
+        </w:rPr>
+        <w:t xml:space="preserve"> Nokia Siemens Networks</w:t>
+      </w:r>
+      <w:r>
+        <w:rPr>
+          <w:rFonts w:ascii="Times New Roman" w:hAnsi="Times New Roman" w:cs="Times New Roman"/>
+          <w:b/>
+          <w:color w:val="000000"/>
+          <w:kern w:val="0"/>
+        </w:rPr>
+        <w:t xml:space="preserve">, </w:t>
+      </w:r>
+      <w:r>
+        <w:rPr>
+          <w:rFonts w:ascii="Times New Roman" w:hAnsi="Times New Roman" w:cs="Times New Roman"/>
+          <w:b/>
+          <w:color w:val="000000"/>
+          <w:kern w:val="0"/>
+        </w:rPr>
+        <w:t>March 2009 - September 2010</w:t>
+      </w:r>
+    </w:p>
+    <w:p>
+      <w:pPr>
+        <w:widowControl/>
+        <w:autoSpaceDE w:val="0"/>
+        <w:autoSpaceDN w:val="0"/>
+        <w:adjustRightInd w:val="0"/>
+        <w:jc w:val="left"/>
+        <w:rPr>
+          <w:rFonts w:ascii="Times New Roman" w:hAnsi="Times New Roman" w:cs="Times New Roman"/>
+          <w:kern w:val="0"/>
+        </w:rPr>
+      </w:pPr>
+      <w:r>
+        <w:rPr>
+          <w:rFonts w:ascii="Times New Roman" w:hAnsi="Times New Roman" w:cs="Times New Roman"/>
+          <w:kern w:val="0"/>
+        </w:rPr>
+        <w:t>Automated c</w:t>
+      </w:r>
+      <w:r>
+        <w:rPr>
+          <w:rFonts w:ascii="Times New Roman" w:hAnsi="Times New Roman" w:cs="Times New Roman"/>
+          <w:kern w:val="0"/>
+        </w:rPr>
+        <w:t>ontinuous integration</w:t>
+      </w:r>
+      <w:r>
+        <w:rPr>
+          <w:rFonts w:ascii="Times New Roman" w:hAnsi="Times New Roman" w:cs="Times New Roman"/>
+          <w:kern w:val="0"/>
+        </w:rPr>
+        <w:t xml:space="preserve"> of </w:t>
+      </w:r>
+      <w:r>
+        <w:rPr>
+          <w:rFonts w:ascii="Times New Roman" w:hAnsi="Times New Roman" w:cs="Times New Roman"/>
+          <w:kern w:val="0"/>
+        </w:rPr>
+        <w:t xml:space="preserve">WiMAX and </w:t>
+      </w:r>
+      <w:r>
+        <w:rPr>
+          <w:rFonts w:ascii="Times New Roman" w:hAnsi="Times New Roman" w:cs="Times New Roman"/>
+          <w:kern w:val="0"/>
+        </w:rPr>
+        <w:t>WCDMA BTS software.</w:t>
+      </w:r>
+    </w:p>
+    <w:p>
+      <w:pPr>
+        <w:widowControl/>
+        <w:autoSpaceDE w:val="0"/>
+        <w:autoSpaceDN w:val="0"/>
+        <w:adjustRightInd w:val="0"/>
+        <w:jc w:val="left"/>
+        <w:rPr>
+          <w:rFonts w:ascii="Times New Roman" w:hAnsi="Times New Roman" w:cs="Times New Roman"/>
+          <w:color w:val="000000"/>
+          <w:kern w:val="0"/>
+        </w:rPr>
+      </w:pPr>
+    </w:p>
+    <w:p>
+      <w:pPr>
+        <w:widowControl/>
+        <w:autoSpaceDE w:val="0"/>
+        <w:autoSpaceDN w:val="0"/>
+        <w:adjustRightInd w:val="0"/>
+        <w:jc w:val="left"/>
+        <w:rPr>
+          <w:rFonts w:ascii="Times New Roman" w:hAnsi="Times New Roman" w:cs="Times New Roman"/>
+          <w:b/>
+          <w:color w:val="000000"/>
+          <w:kern w:val="0"/>
+        </w:rPr>
+      </w:pPr>
+      <w:r>
+        <w:rPr>
+          <w:rFonts w:ascii="Times New Roman" w:hAnsi="Times New Roman" w:cs="Times New Roman"/>
+          <w:b/>
+          <w:color w:val="000000"/>
+          <w:kern w:val="0"/>
+        </w:rPr>
+        <w:t>SDE,</w:t>
+      </w:r>
+      <w:r>
+        <w:rPr>
+          <w:rFonts w:ascii="Times New Roman" w:hAnsi="Times New Roman" w:cs="Times New Roman"/>
+          <w:b/>
+          <w:color w:val="000000"/>
+          <w:kern w:val="0"/>
+        </w:rPr>
+        <w:t xml:space="preserve"> Microsoft</w:t>
+      </w:r>
+      <w:r>
+        <w:rPr>
+          <w:rFonts w:ascii="Times New Roman" w:hAnsi="Times New Roman" w:cs="Times New Roman"/>
+          <w:b/>
+          <w:color w:val="000000"/>
+          <w:kern w:val="0"/>
+        </w:rPr>
+        <w:t xml:space="preserve">, </w:t>
+      </w:r>
+      <w:r>
+        <w:rPr>
+          <w:rFonts w:ascii="Times New Roman" w:hAnsi="Times New Roman" w:cs="Times New Roman"/>
+          <w:b/>
+          <w:color w:val="000000"/>
+          <w:kern w:val="0"/>
+        </w:rPr>
+        <w:t>October 2006 - March 2009</w:t>
+      </w:r>
+    </w:p>
+    <w:p>
+      <w:pPr>
+        <w:widowControl/>
+        <w:autoSpaceDE w:val="0"/>
+        <w:autoSpaceDN w:val="0"/>
+        <w:adjustRightInd w:val="0"/>
+        <w:jc w:val="left"/>
+        <w:rPr>
+          <w:rFonts w:ascii="Times New Roman" w:hAnsi="Times New Roman" w:cs="Times New Roman"/>
+          <w:kern w:val="0"/>
+        </w:rPr>
+      </w:pPr>
+      <w:r>
+        <w:rPr>
+          <w:rFonts w:ascii="Times New Roman" w:hAnsi="Times New Roman" w:cs="Times New Roman"/>
+          <w:kern w:val="0"/>
+        </w:rPr>
+        <w:t xml:space="preserve">I worked as an on-site vendor staff contributing </w:t>
+      </w:r>
+      <w:r>
+        <w:rPr>
+          <w:rFonts w:ascii="Times New Roman" w:hAnsi="Times New Roman" w:cs="Times New Roman"/>
+          <w:kern w:val="0"/>
+        </w:rPr>
+        <w:t>to</w:t>
+      </w:r>
+      <w:r>
+        <w:rPr>
+          <w:rFonts w:ascii="Times New Roman" w:hAnsi="Times New Roman" w:cs="Times New Roman"/>
+          <w:kern w:val="0"/>
+        </w:rPr>
+        <w:t xml:space="preserve"> the </w:t>
+      </w:r>
+      <w:r>
+        <w:rPr>
+          <w:rFonts w:ascii="Times New Roman" w:hAnsi="Times New Roman" w:cs="Times New Roman"/>
+          <w:kern w:val="0"/>
+        </w:rPr>
+        <w:t xml:space="preserve">UI </w:t>
+      </w:r>
+      <w:r>
+        <w:rPr>
+          <w:rFonts w:ascii="Times New Roman" w:hAnsi="Times New Roman" w:cs="Times New Roman"/>
+          <w:kern w:val="0"/>
+        </w:rPr>
+        <w:t xml:space="preserve">development of a Model-based test tool integrated into Visual Studio. </w:t>
+      </w:r>
+      <w:r>
+        <w:rPr>
+          <w:rFonts w:ascii="Times New Roman" w:hAnsi="Times New Roman" w:cs="Times New Roman"/>
+          <w:kern w:val="0"/>
+        </w:rPr>
+        <w:t xml:space="preserve">I </w:t>
+      </w:r>
+      <w:r>
+        <w:rPr>
+          <w:rFonts w:ascii="Times New Roman" w:hAnsi="Times New Roman" w:cs="Times New Roman"/>
+          <w:kern w:val="0"/>
+        </w:rPr>
+        <w:t>joined in</w:t>
+      </w:r>
+      <w:r>
+        <w:rPr>
+          <w:rFonts w:ascii="Times New Roman" w:hAnsi="Times New Roman" w:cs="Times New Roman"/>
+          <w:kern w:val="0"/>
+        </w:rPr>
+        <w:t xml:space="preserve"> the project early so I </w:t>
+      </w:r>
+      <w:r>
+        <w:rPr>
+          <w:rFonts w:ascii="Times New Roman" w:hAnsi="Times New Roman" w:cs="Times New Roman"/>
+          <w:kern w:val="0"/>
+        </w:rPr>
+        <w:t>was able to build</w:t>
+      </w:r>
+      <w:r>
+        <w:rPr>
+          <w:rFonts w:ascii="Times New Roman" w:hAnsi="Times New Roman" w:cs="Times New Roman"/>
+          <w:kern w:val="0"/>
+        </w:rPr>
+        <w:t xml:space="preserve"> the whole development </w:t>
+      </w:r>
+      <w:r>
+        <w:rPr>
+          <w:rFonts w:ascii="Times New Roman" w:hAnsi="Times New Roman" w:cs="Times New Roman"/>
+          <w:kern w:val="0"/>
+        </w:rPr>
+        <w:t>too-chain</w:t>
+      </w:r>
+      <w:r>
+        <w:rPr>
+          <w:rFonts w:ascii="Times New Roman" w:hAnsi="Times New Roman" w:cs="Times New Roman"/>
+          <w:kern w:val="0"/>
+        </w:rPr>
+        <w:t xml:space="preserve"> like CoreXT(</w:t>
+      </w:r>
+      <w:r>
+        <w:rPr>
+          <w:rFonts w:ascii="Times New Roman" w:hAnsi="Times New Roman" w:cs="Times New Roman"/>
+          <w:kern w:val="0"/>
+        </w:rPr>
+        <w:t>universal</w:t>
       </w:r>
       <w:r>
         <w:rPr>
@@ -524,818 +1379,7 @@
           <w:rFonts w:ascii="Times New Roman" w:hAnsi="Times New Roman" w:cs="Times New Roman"/>
           <w:kern w:val="0"/>
         </w:rPr>
-        <w:t xml:space="preserve">issue-locating </w:t>
-      </w:r>
-      <w:r>
-        <w:rPr>
-          <w:rFonts w:ascii="Times New Roman" w:hAnsi="Times New Roman" w:cs="Times New Roman"/>
-          <w:kern w:val="0"/>
-        </w:rPr>
-        <w:t xml:space="preserve">tool named Hurdle </w:t>
-      </w:r>
-      <w:r>
-        <w:rPr>
-          <w:rFonts w:ascii="Times New Roman" w:hAnsi="Times New Roman" w:cs="Times New Roman"/>
-          <w:kern w:val="0"/>
-        </w:rPr>
-        <w:t xml:space="preserve">to monitor and report the issues detected </w:t>
-      </w:r>
-      <w:r>
-        <w:rPr>
-          <w:rFonts w:ascii="Times New Roman" w:hAnsi="Times New Roman" w:cs="Times New Roman"/>
-          <w:kern w:val="0"/>
-        </w:rPr>
-        <w:t>from host app</w:t>
-      </w:r>
-      <w:r>
-        <w:rPr>
-          <w:rFonts w:ascii="Times New Roman" w:hAnsi="Times New Roman" w:cs="Times New Roman"/>
-          <w:kern w:val="0"/>
-        </w:rPr>
-        <w:t>, both at developing and AB-test phases</w:t>
-      </w:r>
-      <w:r>
-        <w:rPr>
-          <w:rFonts w:ascii="Times New Roman" w:hAnsi="Times New Roman" w:cs="Times New Roman"/>
-          <w:kern w:val="0"/>
-        </w:rPr>
-        <w:t xml:space="preserve">. </w:t>
-      </w:r>
-      <w:r>
-        <w:rPr>
-          <w:rFonts w:ascii="Times New Roman" w:hAnsi="Times New Roman" w:cs="Times New Roman"/>
-          <w:kern w:val="0"/>
-        </w:rPr>
-        <w:t>It</w:t>
-      </w:r>
-      <w:r>
-        <w:rPr>
-          <w:rFonts w:ascii="Times New Roman" w:hAnsi="Times New Roman" w:cs="Times New Roman"/>
-          <w:kern w:val="0"/>
-        </w:rPr>
-        <w:t xml:space="preserve"> is actually a hot</w:t>
-      </w:r>
-      <w:r>
-        <w:rPr>
-          <w:rFonts w:ascii="Times New Roman" w:hAnsi="Times New Roman" w:cs="Times New Roman"/>
-          <w:kern w:val="0"/>
-        </w:rPr>
-        <w:t>-</w:t>
-      </w:r>
-      <w:r>
-        <w:rPr>
-          <w:rFonts w:ascii="Times New Roman" w:hAnsi="Times New Roman" w:cs="Times New Roman"/>
-          <w:kern w:val="0"/>
-        </w:rPr>
-        <w:t xml:space="preserve">patch </w:t>
-      </w:r>
-      <w:r>
-        <w:rPr>
-          <w:rFonts w:ascii="Times New Roman" w:hAnsi="Times New Roman" w:cs="Times New Roman"/>
-          <w:kern w:val="0"/>
-        </w:rPr>
-        <w:t xml:space="preserve">delivery so that any </w:t>
-      </w:r>
-      <w:r>
-        <w:rPr>
-          <w:rFonts w:ascii="Times New Roman" w:hAnsi="Times New Roman" w:cs="Times New Roman"/>
-          <w:kern w:val="0"/>
-        </w:rPr>
-        <w:t>app</w:t>
-      </w:r>
-      <w:r>
-        <w:rPr>
-          <w:rFonts w:ascii="Times New Roman" w:hAnsi="Times New Roman" w:cs="Times New Roman"/>
-          <w:kern w:val="0"/>
-        </w:rPr>
-        <w:t xml:space="preserve"> integrated </w:t>
-      </w:r>
-      <w:r>
-        <w:rPr>
-          <w:rFonts w:ascii="Times New Roman" w:hAnsi="Times New Roman" w:cs="Times New Roman"/>
-          <w:kern w:val="0"/>
-        </w:rPr>
-        <w:t xml:space="preserve">with </w:t>
-      </w:r>
-      <w:r>
-        <w:rPr>
-          <w:rFonts w:ascii="Times New Roman" w:hAnsi="Times New Roman" w:cs="Times New Roman"/>
-          <w:kern w:val="0"/>
-        </w:rPr>
-        <w:t>hot-patch system in the company</w:t>
-      </w:r>
-      <w:r>
-        <w:rPr>
-          <w:rFonts w:ascii="Times New Roman" w:hAnsi="Times New Roman" w:cs="Times New Roman"/>
-          <w:kern w:val="0"/>
-        </w:rPr>
-        <w:t xml:space="preserve"> </w:t>
-      </w:r>
-      <w:r>
-        <w:rPr>
-          <w:rFonts w:ascii="Times New Roman" w:hAnsi="Times New Roman" w:cs="Times New Roman"/>
-          <w:kern w:val="0"/>
-        </w:rPr>
-        <w:t>is</w:t>
-      </w:r>
-      <w:r>
-        <w:rPr>
-          <w:rFonts w:ascii="Times New Roman" w:hAnsi="Times New Roman" w:cs="Times New Roman"/>
-          <w:kern w:val="0"/>
-        </w:rPr>
-        <w:t xml:space="preserve"> able to run </w:t>
-      </w:r>
-      <w:r>
-        <w:rPr>
-          <w:rFonts w:ascii="Times New Roman" w:hAnsi="Times New Roman" w:cs="Times New Roman"/>
-          <w:kern w:val="0"/>
-        </w:rPr>
-        <w:t>it side-by-side</w:t>
-      </w:r>
-      <w:r>
-        <w:rPr>
-          <w:rFonts w:ascii="Times New Roman" w:hAnsi="Times New Roman" w:cs="Times New Roman"/>
-          <w:kern w:val="0"/>
-        </w:rPr>
-        <w:t>.</w:t>
-      </w:r>
-      <w:r>
-        <w:rPr>
-          <w:rFonts w:ascii="Times New Roman" w:hAnsi="Times New Roman" w:cs="Times New Roman"/>
-          <w:kern w:val="0"/>
-        </w:rPr>
-        <w:t xml:space="preserve"> </w:t>
-      </w:r>
-      <w:r>
-        <w:rPr>
-          <w:rFonts w:ascii="Times New Roman" w:hAnsi="Times New Roman" w:cs="Times New Roman"/>
-          <w:kern w:val="0"/>
-        </w:rPr>
-        <w:t>Once</w:t>
-      </w:r>
-      <w:r>
-        <w:rPr>
-          <w:rFonts w:ascii="Times New Roman" w:hAnsi="Times New Roman" w:cs="Times New Roman"/>
-          <w:kern w:val="0"/>
-        </w:rPr>
-        <w:t xml:space="preserve"> an issue was identified</w:t>
-      </w:r>
-      <w:r>
-        <w:rPr>
-          <w:rFonts w:ascii="Times New Roman" w:hAnsi="Times New Roman" w:cs="Times New Roman"/>
-          <w:kern w:val="0"/>
-        </w:rPr>
-        <w:t xml:space="preserve">, </w:t>
-      </w:r>
-      <w:r>
-        <w:rPr>
-          <w:rFonts w:ascii="Times New Roman" w:hAnsi="Times New Roman" w:cs="Times New Roman"/>
-          <w:kern w:val="0"/>
-        </w:rPr>
-        <w:t xml:space="preserve">I needed </w:t>
-      </w:r>
-      <w:r>
-        <w:rPr>
-          <w:rFonts w:ascii="Times New Roman" w:hAnsi="Times New Roman" w:cs="Times New Roman"/>
-          <w:kern w:val="0"/>
-        </w:rPr>
-        <w:t>to provide approaches to fix it</w:t>
-      </w:r>
-      <w:r>
-        <w:rPr>
-          <w:rFonts w:ascii="Times New Roman" w:hAnsi="Times New Roman" w:cs="Times New Roman"/>
-          <w:kern w:val="0"/>
-        </w:rPr>
-        <w:t xml:space="preserve">. </w:t>
-      </w:r>
-    </w:p>
-    <w:p>
-      <w:pPr>
-        <w:widowControl/>
-        <w:autoSpaceDE w:val="0"/>
-        <w:autoSpaceDN w:val="0"/>
-        <w:adjustRightInd w:val="0"/>
-        <w:jc w:val="left"/>
-        <w:rPr>
-          <w:rFonts w:ascii="Times New Roman" w:hAnsi="Times New Roman" w:cs="Times New Roman"/>
-          <w:kern w:val="0"/>
-        </w:rPr>
-      </w:pPr>
-      <w:r>
-        <w:rPr>
-          <w:rFonts w:ascii="Times New Roman" w:hAnsi="Times New Roman" w:cs="Times New Roman"/>
-          <w:kern w:val="0"/>
-        </w:rPr>
-        <w:t xml:space="preserve">For other apps, </w:t>
-      </w:r>
-      <w:r>
-        <w:rPr>
-          <w:rFonts w:ascii="Times New Roman" w:hAnsi="Times New Roman" w:cs="Times New Roman"/>
-          <w:kern w:val="0"/>
-        </w:rPr>
-        <w:t>I worked at</w:t>
-      </w:r>
-      <w:r>
-        <w:rPr>
-          <w:rFonts w:ascii="Times New Roman" w:hAnsi="Times New Roman" w:cs="Times New Roman"/>
-          <w:kern w:val="0"/>
-        </w:rPr>
-        <w:t xml:space="preserve"> </w:t>
-      </w:r>
-      <w:r>
-        <w:rPr>
-          <w:rFonts w:ascii="Times New Roman" w:hAnsi="Times New Roman" w:cs="Times New Roman"/>
-          <w:kern w:val="0"/>
-        </w:rPr>
-        <w:t xml:space="preserve">UI engineering </w:t>
-      </w:r>
-      <w:r>
-        <w:rPr>
-          <w:rFonts w:ascii="Times New Roman" w:hAnsi="Times New Roman" w:cs="Times New Roman"/>
-          <w:kern w:val="0"/>
-        </w:rPr>
-        <w:t>to implement</w:t>
-      </w:r>
-      <w:r>
-        <w:rPr>
-          <w:rFonts w:ascii="Times New Roman" w:hAnsi="Times New Roman" w:cs="Times New Roman"/>
-          <w:kern w:val="0"/>
-        </w:rPr>
-        <w:t xml:space="preserve"> UI effects, like</w:t>
-      </w:r>
-      <w:r>
-        <w:rPr>
-          <w:rFonts w:ascii="Times New Roman" w:hAnsi="Times New Roman" w:cs="Times New Roman"/>
-          <w:kern w:val="0"/>
-        </w:rPr>
-        <w:t xml:space="preserve"> </w:t>
-      </w:r>
-      <w:r>
-        <w:rPr>
-          <w:rFonts w:ascii="Times New Roman" w:hAnsi="Times New Roman" w:cs="Times New Roman"/>
-          <w:kern w:val="0"/>
-        </w:rPr>
-        <w:t>animations</w:t>
-      </w:r>
-      <w:r>
-        <w:rPr>
-          <w:rFonts w:ascii="Times New Roman" w:hAnsi="Times New Roman" w:cs="Times New Roman"/>
-          <w:kern w:val="0"/>
-        </w:rPr>
-        <w:t xml:space="preserve">, </w:t>
-      </w:r>
-      <w:r>
-        <w:rPr>
-          <w:rFonts w:ascii="Times New Roman" w:hAnsi="Times New Roman" w:cs="Times New Roman"/>
-          <w:kern w:val="0"/>
-        </w:rPr>
-        <w:t xml:space="preserve">2D drawing </w:t>
-      </w:r>
-      <w:r>
-        <w:rPr>
-          <w:rFonts w:ascii="Times New Roman" w:hAnsi="Times New Roman" w:cs="Times New Roman"/>
-          <w:kern w:val="0"/>
-        </w:rPr>
-        <w:t xml:space="preserve">such </w:t>
-      </w:r>
-      <w:r>
-        <w:rPr>
-          <w:rFonts w:ascii="Times New Roman" w:hAnsi="Times New Roman" w:cs="Times New Roman"/>
-          <w:kern w:val="0"/>
-        </w:rPr>
-        <w:t xml:space="preserve">as </w:t>
-      </w:r>
-      <w:r>
-        <w:rPr>
-          <w:rFonts w:ascii="Times New Roman" w:hAnsi="Times New Roman" w:cs="Times New Roman"/>
-          <w:kern w:val="0"/>
-        </w:rPr>
-        <w:t>speedometer</w:t>
-      </w:r>
-      <w:r>
-        <w:rPr>
-          <w:rFonts w:ascii="Times New Roman" w:hAnsi="Times New Roman" w:cs="Times New Roman"/>
-          <w:kern w:val="0"/>
-        </w:rPr>
-        <w:t xml:space="preserve"> and </w:t>
-      </w:r>
-      <w:r>
-        <w:rPr>
-          <w:rFonts w:ascii="Times New Roman" w:hAnsi="Times New Roman" w:cs="Times New Roman"/>
-          <w:kern w:val="0"/>
-        </w:rPr>
-        <w:t>profit</w:t>
-      </w:r>
-      <w:r>
-        <w:rPr>
-          <w:rFonts w:ascii="Times New Roman" w:hAnsi="Times New Roman" w:cs="Times New Roman"/>
-          <w:kern w:val="0"/>
-        </w:rPr>
-        <w:t xml:space="preserve"> chart</w:t>
-      </w:r>
-      <w:r>
-        <w:rPr>
-          <w:rFonts w:ascii="Times New Roman" w:hAnsi="Times New Roman" w:cs="Times New Roman"/>
-          <w:kern w:val="0"/>
-        </w:rPr>
-        <w:t xml:space="preserve">, bitmap management, </w:t>
-      </w:r>
-      <w:r>
-        <w:rPr>
-          <w:rFonts w:ascii="Times New Roman" w:hAnsi="Times New Roman" w:cs="Times New Roman"/>
-          <w:kern w:val="0"/>
-        </w:rPr>
-        <w:t xml:space="preserve">UI optimizations, </w:t>
-      </w:r>
-      <w:r>
-        <w:rPr>
-          <w:rFonts w:ascii="Times New Roman" w:hAnsi="Times New Roman" w:cs="Times New Roman"/>
-          <w:kern w:val="0"/>
-        </w:rPr>
-        <w:t>etc</w:t>
-      </w:r>
-      <w:r>
-        <w:rPr>
-          <w:rFonts w:ascii="Times New Roman" w:hAnsi="Times New Roman" w:cs="Times New Roman"/>
-          <w:kern w:val="0"/>
-        </w:rPr>
-        <w:t>.</w:t>
-      </w:r>
-      <w:r>
-        <w:rPr>
-          <w:rFonts w:ascii="Times New Roman" w:hAnsi="Times New Roman" w:cs="Times New Roman"/>
-          <w:kern w:val="0"/>
-        </w:rPr>
-        <w:t xml:space="preserve"> </w:t>
-      </w:r>
-    </w:p>
-    <w:p>
-      <w:pPr>
-        <w:widowControl/>
-        <w:autoSpaceDE w:val="0"/>
-        <w:autoSpaceDN w:val="0"/>
-        <w:adjustRightInd w:val="0"/>
-        <w:jc w:val="left"/>
-        <w:rPr>
-          <w:rFonts w:ascii="Times New Roman" w:hAnsi="Times New Roman" w:cs="Times New Roman"/>
-          <w:color w:val="666666"/>
-          <w:kern w:val="0"/>
-        </w:rPr>
-      </w:pPr>
-    </w:p>
-    <w:p>
-      <w:pPr>
-        <w:widowControl/>
-        <w:autoSpaceDE w:val="0"/>
-        <w:autoSpaceDN w:val="0"/>
-        <w:adjustRightInd w:val="0"/>
-        <w:jc w:val="left"/>
-        <w:rPr>
-          <w:rFonts w:ascii="Times New Roman" w:hAnsi="Times New Roman" w:cs="Times New Roman"/>
-          <w:b/>
-          <w:color w:val="000000"/>
-          <w:kern w:val="0"/>
-        </w:rPr>
-      </w:pPr>
-      <w:r>
-        <w:rPr>
-          <w:rFonts w:ascii="Times New Roman" w:hAnsi="Times New Roman" w:cs="Times New Roman"/>
-          <w:b/>
-          <w:color w:val="000000"/>
-          <w:kern w:val="0"/>
-        </w:rPr>
-        <w:t xml:space="preserve">SW </w:t>
-      </w:r>
-      <w:r>
-        <w:rPr>
-          <w:rFonts w:ascii="Times New Roman" w:hAnsi="Times New Roman" w:cs="Times New Roman"/>
-          <w:b/>
-          <w:color w:val="000000"/>
-          <w:kern w:val="0"/>
-        </w:rPr>
-        <w:t>Developer on Test</w:t>
-      </w:r>
-      <w:r>
-        <w:rPr>
-          <w:rFonts w:ascii="Times New Roman" w:hAnsi="Times New Roman" w:cs="Times New Roman"/>
-          <w:b/>
-          <w:color w:val="000000"/>
-          <w:kern w:val="0"/>
-        </w:rPr>
-        <w:t xml:space="preserve">, </w:t>
-      </w:r>
-      <w:proofErr w:type="spellStart"/>
-      <w:r>
-        <w:rPr>
-          <w:rFonts w:ascii="Times New Roman" w:hAnsi="Times New Roman" w:cs="Times New Roman"/>
-          <w:b/>
-          <w:color w:val="000000"/>
-          <w:kern w:val="0"/>
-        </w:rPr>
-        <w:t>Alibaba</w:t>
-      </w:r>
-      <w:proofErr w:type="spellEnd"/>
-      <w:r>
-        <w:rPr>
-          <w:rFonts w:ascii="Times New Roman" w:hAnsi="Times New Roman" w:cs="Times New Roman"/>
-          <w:b/>
-          <w:color w:val="000000"/>
-          <w:kern w:val="0"/>
-        </w:rPr>
-        <w:t>, September 2010 - March 2013</w:t>
-      </w:r>
-    </w:p>
-    <w:p>
-      <w:pPr>
-        <w:widowControl/>
-        <w:autoSpaceDE w:val="0"/>
-        <w:autoSpaceDN w:val="0"/>
-        <w:adjustRightInd w:val="0"/>
-        <w:jc w:val="left"/>
-        <w:rPr>
-          <w:rFonts w:ascii="Times New Roman" w:hAnsi="Times New Roman" w:cs="Times New Roman"/>
-          <w:kern w:val="0"/>
-        </w:rPr>
-      </w:pPr>
-      <w:r>
-        <w:rPr>
-          <w:rFonts w:ascii="Times New Roman" w:hAnsi="Times New Roman" w:cs="Times New Roman"/>
-          <w:kern w:val="0"/>
-        </w:rPr>
-        <w:t xml:space="preserve">The most contribution to the company is from </w:t>
-      </w:r>
-      <w:proofErr w:type="spellStart"/>
-      <w:r>
-        <w:rPr>
-          <w:rFonts w:ascii="Times New Roman" w:hAnsi="Times New Roman" w:cs="Times New Roman"/>
-          <w:kern w:val="0"/>
-        </w:rPr>
-        <w:t>Aliyun</w:t>
-      </w:r>
-      <w:proofErr w:type="spellEnd"/>
-      <w:r>
-        <w:rPr>
-          <w:rFonts w:ascii="Times New Roman" w:hAnsi="Times New Roman" w:cs="Times New Roman"/>
-          <w:kern w:val="0"/>
-        </w:rPr>
-        <w:t xml:space="preserve"> Release Center, a web service to make the </w:t>
-      </w:r>
-      <w:r>
-        <w:rPr>
-          <w:rFonts w:ascii="Times New Roman" w:hAnsi="Times New Roman" w:cs="Times New Roman"/>
-          <w:kern w:val="0"/>
-        </w:rPr>
-        <w:t xml:space="preserve">software </w:t>
-      </w:r>
-      <w:r>
-        <w:rPr>
-          <w:rFonts w:ascii="Times New Roman" w:hAnsi="Times New Roman" w:cs="Times New Roman"/>
-          <w:kern w:val="0"/>
-        </w:rPr>
-        <w:t>development,</w:t>
-      </w:r>
-      <w:r>
-        <w:rPr>
-          <w:rFonts w:ascii="Times New Roman" w:hAnsi="Times New Roman" w:cs="Times New Roman"/>
-          <w:kern w:val="0"/>
-        </w:rPr>
-        <w:t xml:space="preserve"> integration and releasing procedure organized and automated. It’s built on </w:t>
-      </w:r>
-      <w:proofErr w:type="spellStart"/>
-      <w:r>
-        <w:rPr>
-          <w:rFonts w:ascii="Times New Roman" w:hAnsi="Times New Roman" w:cs="Times New Roman"/>
-          <w:kern w:val="0"/>
-        </w:rPr>
-        <w:t>Django</w:t>
-      </w:r>
-      <w:proofErr w:type="spellEnd"/>
-      <w:r>
-        <w:rPr>
-          <w:rFonts w:ascii="Times New Roman" w:hAnsi="Times New Roman" w:cs="Times New Roman"/>
-          <w:kern w:val="0"/>
-        </w:rPr>
-        <w:t xml:space="preserve"> with Python. </w:t>
-      </w:r>
-      <w:r>
-        <w:rPr>
-          <w:rFonts w:ascii="Times New Roman" w:hAnsi="Times New Roman" w:cs="Times New Roman"/>
-          <w:kern w:val="0"/>
-        </w:rPr>
-        <w:t>Other routine responsibilities include releasing</w:t>
-      </w:r>
-      <w:r>
-        <w:rPr>
-          <w:rFonts w:ascii="Times New Roman" w:hAnsi="Times New Roman" w:cs="Times New Roman"/>
-          <w:kern w:val="0"/>
-        </w:rPr>
-        <w:t xml:space="preserve"> automation based on </w:t>
-      </w:r>
-      <w:r>
-        <w:rPr>
-          <w:rFonts w:ascii="Times New Roman" w:hAnsi="Times New Roman" w:cs="Times New Roman"/>
-          <w:kern w:val="0"/>
-        </w:rPr>
-        <w:t xml:space="preserve">IBM </w:t>
-      </w:r>
-      <w:proofErr w:type="spellStart"/>
-      <w:r>
-        <w:rPr>
-          <w:rFonts w:ascii="Times New Roman" w:hAnsi="Times New Roman" w:cs="Times New Roman"/>
-          <w:kern w:val="0"/>
-        </w:rPr>
-        <w:t>ClearQuest</w:t>
-      </w:r>
-      <w:proofErr w:type="spellEnd"/>
-      <w:r>
-        <w:rPr>
-          <w:rFonts w:ascii="Times New Roman" w:hAnsi="Times New Roman" w:cs="Times New Roman"/>
-          <w:kern w:val="0"/>
-        </w:rPr>
-        <w:t xml:space="preserve"> and </w:t>
-      </w:r>
-      <w:r>
-        <w:rPr>
-          <w:rFonts w:ascii="Times New Roman" w:hAnsi="Times New Roman" w:cs="Times New Roman"/>
-          <w:kern w:val="0"/>
-        </w:rPr>
-        <w:t xml:space="preserve">CM </w:t>
-      </w:r>
-      <w:r>
-        <w:rPr>
-          <w:rFonts w:ascii="Times New Roman" w:hAnsi="Times New Roman" w:cs="Times New Roman"/>
-          <w:kern w:val="0"/>
-        </w:rPr>
-        <w:t>server maintenance in Linux environments.</w:t>
-      </w:r>
-    </w:p>
-    <w:p>
-      <w:pPr>
-        <w:widowControl/>
-        <w:autoSpaceDE w:val="0"/>
-        <w:autoSpaceDN w:val="0"/>
-        <w:adjustRightInd w:val="0"/>
-        <w:jc w:val="left"/>
-        <w:rPr>
-          <w:rFonts w:ascii="Times New Roman" w:hAnsi="Times New Roman" w:cs="Times New Roman"/>
-          <w:color w:val="000000"/>
-          <w:kern w:val="0"/>
-        </w:rPr>
-      </w:pPr>
-    </w:p>
-    <w:p>
-      <w:pPr>
-        <w:widowControl/>
-        <w:autoSpaceDE w:val="0"/>
-        <w:autoSpaceDN w:val="0"/>
-        <w:adjustRightInd w:val="0"/>
-        <w:jc w:val="left"/>
-        <w:rPr>
-          <w:rFonts w:ascii="Times New Roman" w:hAnsi="Times New Roman" w:cs="Times New Roman"/>
-          <w:b/>
-          <w:color w:val="000000"/>
-          <w:kern w:val="0"/>
-        </w:rPr>
-      </w:pPr>
-      <w:r>
-        <w:rPr>
-          <w:rFonts w:ascii="Times New Roman" w:hAnsi="Times New Roman" w:cs="Times New Roman"/>
-          <w:b/>
-          <w:color w:val="000000"/>
-          <w:kern w:val="0"/>
-        </w:rPr>
-        <w:t>SCM,</w:t>
-      </w:r>
-      <w:r>
-        <w:rPr>
-          <w:rFonts w:ascii="Times New Roman" w:hAnsi="Times New Roman" w:cs="Times New Roman"/>
-          <w:b/>
-          <w:color w:val="000000"/>
-          <w:kern w:val="0"/>
-        </w:rPr>
-        <w:t xml:space="preserve"> Nokia Siemens Networks</w:t>
-      </w:r>
-      <w:r>
-        <w:rPr>
-          <w:rFonts w:ascii="Times New Roman" w:hAnsi="Times New Roman" w:cs="Times New Roman"/>
-          <w:b/>
-          <w:color w:val="000000"/>
-          <w:kern w:val="0"/>
-        </w:rPr>
-        <w:t xml:space="preserve">, </w:t>
-      </w:r>
-      <w:r>
-        <w:rPr>
-          <w:rFonts w:ascii="Times New Roman" w:hAnsi="Times New Roman" w:cs="Times New Roman"/>
-          <w:b/>
-          <w:color w:val="000000"/>
-          <w:kern w:val="0"/>
-        </w:rPr>
-        <w:t>March 2009 - September 2010</w:t>
-      </w:r>
-    </w:p>
-    <w:p>
-      <w:pPr>
-        <w:widowControl/>
-        <w:autoSpaceDE w:val="0"/>
-        <w:autoSpaceDN w:val="0"/>
-        <w:adjustRightInd w:val="0"/>
-        <w:jc w:val="left"/>
-        <w:rPr>
-          <w:rFonts w:ascii="Times New Roman" w:hAnsi="Times New Roman" w:cs="Times New Roman"/>
-          <w:kern w:val="0"/>
-        </w:rPr>
-      </w:pPr>
-      <w:r>
-        <w:rPr>
-          <w:rFonts w:ascii="Times New Roman" w:hAnsi="Times New Roman" w:cs="Times New Roman"/>
-          <w:kern w:val="0"/>
-        </w:rPr>
-        <w:t>Automated c</w:t>
-      </w:r>
-      <w:r>
-        <w:rPr>
-          <w:rFonts w:ascii="Times New Roman" w:hAnsi="Times New Roman" w:cs="Times New Roman"/>
-          <w:kern w:val="0"/>
-        </w:rPr>
-        <w:t>ontinuous integration</w:t>
-      </w:r>
-      <w:r>
-        <w:rPr>
-          <w:rFonts w:ascii="Times New Roman" w:hAnsi="Times New Roman" w:cs="Times New Roman"/>
-          <w:kern w:val="0"/>
-        </w:rPr>
-        <w:t xml:space="preserve"> of </w:t>
-      </w:r>
-      <w:proofErr w:type="spellStart"/>
-      <w:r>
-        <w:rPr>
-          <w:rFonts w:ascii="Times New Roman" w:hAnsi="Times New Roman" w:cs="Times New Roman"/>
-          <w:kern w:val="0"/>
-        </w:rPr>
-        <w:t>WiMAX</w:t>
-      </w:r>
-      <w:proofErr w:type="spellEnd"/>
-      <w:r>
-        <w:rPr>
-          <w:rFonts w:ascii="Times New Roman" w:hAnsi="Times New Roman" w:cs="Times New Roman"/>
-          <w:kern w:val="0"/>
-        </w:rPr>
-        <w:t xml:space="preserve"> and </w:t>
-      </w:r>
-      <w:r>
-        <w:rPr>
-          <w:rFonts w:ascii="Times New Roman" w:hAnsi="Times New Roman" w:cs="Times New Roman"/>
-          <w:kern w:val="0"/>
-        </w:rPr>
-        <w:t>WCDMA BTS software.</w:t>
-      </w:r>
-    </w:p>
-    <w:p>
-      <w:pPr>
-        <w:widowControl/>
-        <w:autoSpaceDE w:val="0"/>
-        <w:autoSpaceDN w:val="0"/>
-        <w:adjustRightInd w:val="0"/>
-        <w:jc w:val="left"/>
-        <w:rPr>
-          <w:rFonts w:ascii="Times New Roman" w:hAnsi="Times New Roman" w:cs="Times New Roman"/>
-          <w:color w:val="000000"/>
-          <w:kern w:val="0"/>
-        </w:rPr>
-      </w:pPr>
-    </w:p>
-    <w:p>
-      <w:pPr>
-        <w:widowControl/>
-        <w:autoSpaceDE w:val="0"/>
-        <w:autoSpaceDN w:val="0"/>
-        <w:adjustRightInd w:val="0"/>
-        <w:jc w:val="left"/>
-        <w:rPr>
-          <w:rFonts w:ascii="Times New Roman" w:hAnsi="Times New Roman" w:cs="Times New Roman"/>
-          <w:b/>
-          <w:color w:val="000000"/>
-          <w:kern w:val="0"/>
-        </w:rPr>
-      </w:pPr>
-      <w:r>
-        <w:rPr>
-          <w:rFonts w:ascii="Times New Roman" w:hAnsi="Times New Roman" w:cs="Times New Roman"/>
-          <w:b/>
-          <w:color w:val="000000"/>
-          <w:kern w:val="0"/>
-        </w:rPr>
-        <w:t>SDE,</w:t>
-      </w:r>
-      <w:r>
-        <w:rPr>
-          <w:rFonts w:ascii="Times New Roman" w:hAnsi="Times New Roman" w:cs="Times New Roman"/>
-          <w:b/>
-          <w:color w:val="000000"/>
-          <w:kern w:val="0"/>
-        </w:rPr>
-        <w:t xml:space="preserve"> Microsoft</w:t>
-      </w:r>
-      <w:r>
-        <w:rPr>
-          <w:rFonts w:ascii="Times New Roman" w:hAnsi="Times New Roman" w:cs="Times New Roman"/>
-          <w:b/>
-          <w:color w:val="000000"/>
-          <w:kern w:val="0"/>
-        </w:rPr>
-        <w:t xml:space="preserve">, </w:t>
-      </w:r>
-      <w:r>
-        <w:rPr>
-          <w:rFonts w:ascii="Times New Roman" w:hAnsi="Times New Roman" w:cs="Times New Roman"/>
-          <w:b/>
-          <w:color w:val="000000"/>
-          <w:kern w:val="0"/>
-        </w:rPr>
-        <w:t>October 2006 - March 2009</w:t>
-      </w:r>
-    </w:p>
-    <w:p>
-      <w:pPr>
-        <w:widowControl/>
-        <w:autoSpaceDE w:val="0"/>
-        <w:autoSpaceDN w:val="0"/>
-        <w:adjustRightInd w:val="0"/>
-        <w:jc w:val="left"/>
-        <w:rPr>
-          <w:rFonts w:ascii="Times New Roman" w:hAnsi="Times New Roman" w:cs="Times New Roman"/>
-          <w:kern w:val="0"/>
-        </w:rPr>
-      </w:pPr>
-      <w:r>
-        <w:rPr>
-          <w:rFonts w:ascii="Times New Roman" w:hAnsi="Times New Roman" w:cs="Times New Roman"/>
-          <w:kern w:val="0"/>
-        </w:rPr>
-        <w:t xml:space="preserve">I worked as an on-site vendor staff contributing on the </w:t>
-      </w:r>
-      <w:r>
-        <w:rPr>
-          <w:rFonts w:ascii="Times New Roman" w:hAnsi="Times New Roman" w:cs="Times New Roman"/>
-          <w:kern w:val="0"/>
-        </w:rPr>
-        <w:t xml:space="preserve">UI </w:t>
-      </w:r>
-      <w:r>
-        <w:rPr>
-          <w:rFonts w:ascii="Times New Roman" w:hAnsi="Times New Roman" w:cs="Times New Roman"/>
-          <w:kern w:val="0"/>
-        </w:rPr>
-        <w:t xml:space="preserve">development of a Model-based test tool integrated into Visual Studio 2008. </w:t>
-      </w:r>
-      <w:r>
-        <w:rPr>
-          <w:rFonts w:ascii="Times New Roman" w:hAnsi="Times New Roman" w:cs="Times New Roman"/>
-          <w:kern w:val="0"/>
-        </w:rPr>
-        <w:t xml:space="preserve">I participated the project early so I built and maintained the whole development environment like </w:t>
-      </w:r>
-      <w:proofErr w:type="spellStart"/>
-      <w:proofErr w:type="gramStart"/>
-      <w:r>
-        <w:rPr>
-          <w:rFonts w:ascii="Times New Roman" w:hAnsi="Times New Roman" w:cs="Times New Roman"/>
-          <w:kern w:val="0"/>
-        </w:rPr>
-        <w:t>CoreXT</w:t>
-      </w:r>
-      <w:proofErr w:type="spellEnd"/>
-      <w:r>
-        <w:rPr>
-          <w:rFonts w:ascii="Times New Roman" w:hAnsi="Times New Roman" w:cs="Times New Roman"/>
-          <w:kern w:val="0"/>
-        </w:rPr>
-        <w:t>(</w:t>
-      </w:r>
-      <w:proofErr w:type="gramEnd"/>
-      <w:r>
-        <w:rPr>
-          <w:rFonts w:ascii="Times New Roman" w:hAnsi="Times New Roman" w:cs="Times New Roman"/>
-          <w:kern w:val="0"/>
-        </w:rPr>
-        <w:t xml:space="preserve">build system), </w:t>
-      </w:r>
-      <w:proofErr w:type="spellStart"/>
-      <w:r>
-        <w:rPr>
-          <w:rFonts w:ascii="Times New Roman" w:hAnsi="Times New Roman" w:cs="Times New Roman"/>
-          <w:kern w:val="0"/>
-        </w:rPr>
-        <w:t>SourceDepot</w:t>
-      </w:r>
-      <w:proofErr w:type="spellEnd"/>
-      <w:r>
-        <w:rPr>
-          <w:rFonts w:ascii="Times New Roman" w:hAnsi="Times New Roman" w:cs="Times New Roman"/>
-          <w:kern w:val="0"/>
-        </w:rPr>
-        <w:t>(version control), SNAP(continuous integration).</w:t>
+        <w:t>build system), SourceDepot(version control), SNAP(continuous integration).</w:t>
       </w:r>
     </w:p>
     <w:p>
@@ -1384,25 +1428,14 @@
         </w:rPr>
         <w:t xml:space="preserve">developer, </w:t>
       </w:r>
-      <w:proofErr w:type="spellStart"/>
-      <w:r>
-        <w:rPr>
-          <w:rFonts w:ascii="Times New Roman" w:hAnsi="Times New Roman" w:cs="Times New Roman"/>
-          <w:b/>
-          <w:color w:val="000000"/>
-          <w:kern w:val="0"/>
-        </w:rPr>
-        <w:t>Nostratic</w:t>
-      </w:r>
-      <w:proofErr w:type="spellEnd"/>
-      <w:r>
-        <w:rPr>
-          <w:rFonts w:ascii="Times New Roman" w:hAnsi="Times New Roman" w:cs="Times New Roman"/>
-          <w:b/>
-          <w:color w:val="000000"/>
-          <w:kern w:val="0"/>
-        </w:rPr>
-        <w:t xml:space="preserve"> AB</w:t>
+      <w:r>
+        <w:rPr>
+          <w:rFonts w:ascii="Times New Roman" w:hAnsi="Times New Roman" w:cs="Times New Roman"/>
+          <w:b/>
+          <w:color w:val="000000"/>
+          <w:kern w:val="0"/>
+        </w:rPr>
+        <w:t>Nostratic AB</w:t>
       </w:r>
       <w:r>
         <w:rPr>
@@ -1551,7 +1584,6 @@
           <w:kern w:val="0"/>
         </w:rPr>
       </w:pPr>
-      <w:proofErr w:type="spellStart"/>
       <w:r>
         <w:rPr>
           <w:rFonts w:ascii="Times New Roman" w:hAnsi="Times New Roman" w:cs="Times New Roman"/>
@@ -1561,27 +1593,16 @@
         </w:rPr>
         <w:t>GestureCut</w:t>
       </w:r>
-      <w:proofErr w:type="spellEnd"/>
-      <w:r>
-        <w:rPr>
-          <w:rFonts w:ascii="Times New Roman" w:hAnsi="Times New Roman" w:cs="Times New Roman"/>
-          <w:b/>
-          <w:color w:val="000000"/>
-          <w:kern w:val="0"/>
-        </w:rPr>
-        <w:t xml:space="preserve">, </w:t>
-      </w:r>
-      <w:r>
-        <w:rPr>
-          <w:rFonts w:ascii="Times New Roman" w:hAnsi="Times New Roman" w:cs="Times New Roman"/>
-          <w:b/>
-          <w:color w:val="000000"/>
-          <w:kern w:val="0"/>
-        </w:rPr>
-        <w:t>May 2014 to Present</w:t>
-      </w:r>
-    </w:p>
-    <w:bookmarkStart w:id="0" w:name="_GoBack"/>
+      <w:r>
+        <w:rPr>
+          <w:rFonts w:ascii="Times New Roman" w:hAnsi="Times New Roman" w:cs="Times New Roman"/>
+          <w:b/>
+          <w:color w:val="000000"/>
+          <w:kern w:val="0"/>
+        </w:rPr>
+        <w:t>, Android app</w:t>
+      </w:r>
+    </w:p>
     <w:p>
       <w:pPr>
         <w:widowControl/>
@@ -1595,89 +1616,71 @@
           <w:kern w:val="0"/>
         </w:rPr>
       </w:pPr>
-      <w:r>
-        <w:fldChar w:fldCharType="begin"/>
-      </w:r>
-      <w:r>
-        <w:instrText xml:space="preserve"> HYPERLINK "https://play.google.com/store/apps/details?id=org.vliux.android.gesturecut" </w:instrText>
-      </w:r>
-      <w:r>
-        <w:fldChar w:fldCharType="separate"/>
-      </w:r>
-      <w:r>
-        <w:rPr>
-          <w:rStyle w:val="a3"/>
-          <w:rFonts w:ascii="Times New Roman" w:hAnsi="Times New Roman" w:cs="Times New Roman"/>
-          <w:kern w:val="0"/>
-        </w:rPr>
-        <w:t>https://play.google.com/store/apps/details?id=org.vliux.android.gesturecut</w:t>
-      </w:r>
-      <w:r>
-        <w:rPr>
-          <w:rStyle w:val="a3"/>
-          <w:rFonts w:ascii="Times New Roman" w:hAnsi="Times New Roman" w:cs="Times New Roman"/>
-          <w:kern w:val="0"/>
-        </w:rPr>
-        <w:fldChar w:fldCharType="end"/>
-      </w:r>
-    </w:p>
-    <w:bookmarkEnd w:id="0"/>
-    <w:p>
-      <w:pPr>
-        <w:widowControl/>
-        <w:autoSpaceDE w:val="0"/>
-        <w:autoSpaceDN w:val="0"/>
-        <w:adjustRightInd w:val="0"/>
-        <w:jc w:val="left"/>
-        <w:rPr>
-          <w:rFonts w:ascii="Times New Roman" w:hAnsi="Times New Roman" w:cs="Times New Roman"/>
-          <w:kern w:val="0"/>
-        </w:rPr>
-      </w:pPr>
-      <w:proofErr w:type="spellStart"/>
+      <w:hyperlink r:id="rId7" w:history="1">
+        <w:r>
+          <w:rPr>
+            <w:rStyle w:val="a3"/>
+            <w:rFonts w:ascii="Times New Roman" w:hAnsi="Times New Roman" w:cs="Times New Roman"/>
+            <w:kern w:val="0"/>
+          </w:rPr>
+          <w:t>https://play.google.com/store/apps/details?id=org.vliux.android.gesturecut</w:t>
+        </w:r>
+      </w:hyperlink>
+    </w:p>
+    <w:p>
+      <w:pPr>
+        <w:widowControl/>
+        <w:autoSpaceDE w:val="0"/>
+        <w:autoSpaceDN w:val="0"/>
+        <w:adjustRightInd w:val="0"/>
+        <w:jc w:val="left"/>
+        <w:rPr>
+          <w:rFonts w:ascii="Times New Roman" w:hAnsi="Times New Roman" w:cs="Times New Roman"/>
+          <w:kern w:val="0"/>
+        </w:rPr>
+      </w:pPr>
+      <w:r>
+        <w:rPr>
+          <w:rFonts w:ascii="Times New Roman" w:hAnsi="Times New Roman" w:cs="Times New Roman"/>
+          <w:kern w:val="0"/>
+        </w:rPr>
+        <w:t>GestureCut was both designed and developed by myself alone</w:t>
+      </w:r>
+      <w:r>
+        <w:rPr>
+          <w:rFonts w:ascii="Times New Roman" w:hAnsi="Times New Roman" w:cs="Times New Roman"/>
+          <w:kern w:val="0"/>
+        </w:rPr>
+        <w:t xml:space="preserve">, which tries to fill the gap of inefficient task switching in traditional Android launchers. </w:t>
+      </w:r>
+      <w:r>
+        <w:rPr>
+          <w:rFonts w:ascii="Times New Roman" w:hAnsi="Times New Roman" w:cs="Times New Roman"/>
+          <w:kern w:val="0"/>
+        </w:rPr>
+        <w:t xml:space="preserve">It </w:t>
+      </w:r>
+      <w:r>
+        <w:rPr>
+          <w:rFonts w:ascii="Times New Roman" w:hAnsi="Times New Roman" w:cs="Times New Roman"/>
+          <w:kern w:val="0"/>
+        </w:rPr>
+        <w:t>parses</w:t>
+      </w:r>
+      <w:r>
+        <w:rPr>
+          <w:rFonts w:ascii="Times New Roman" w:hAnsi="Times New Roman" w:cs="Times New Roman"/>
+          <w:kern w:val="0"/>
+        </w:rPr>
+        <w:t xml:space="preserve"> the gestures and starts the </w:t>
+      </w:r>
       <w:r>
         <w:rPr>
           <w:rFonts w:ascii="Times New Roman" w:hAnsi="Times New Roman" w:cs="Times New Roman"/>
           <w:kern w:val="0"/>
         </w:rPr>
         <w:lastRenderedPageBreak/>
-        <w:t>GestureCut</w:t>
-      </w:r>
-      <w:proofErr w:type="spellEnd"/>
-      <w:r>
-        <w:rPr>
-          <w:rFonts w:ascii="Times New Roman" w:hAnsi="Times New Roman" w:cs="Times New Roman"/>
-          <w:kern w:val="0"/>
-        </w:rPr>
-        <w:t xml:space="preserve"> was both designed and developed by myself alone</w:t>
-      </w:r>
-      <w:r>
-        <w:rPr>
-          <w:rFonts w:ascii="Times New Roman" w:hAnsi="Times New Roman" w:cs="Times New Roman"/>
-          <w:kern w:val="0"/>
-        </w:rPr>
-        <w:t xml:space="preserve">, which tries to fill the gap of inefficient task switching in traditional Android launchers. </w:t>
-      </w:r>
-      <w:r>
-        <w:rPr>
-          <w:rFonts w:ascii="Times New Roman" w:hAnsi="Times New Roman" w:cs="Times New Roman"/>
-          <w:kern w:val="0"/>
-        </w:rPr>
-        <w:t xml:space="preserve">It </w:t>
-      </w:r>
-      <w:r>
-        <w:rPr>
-          <w:rFonts w:ascii="Times New Roman" w:hAnsi="Times New Roman" w:cs="Times New Roman"/>
-          <w:kern w:val="0"/>
-        </w:rPr>
-        <w:t>parses</w:t>
-      </w:r>
-      <w:r>
-        <w:rPr>
-          <w:rFonts w:ascii="Times New Roman" w:hAnsi="Times New Roman" w:cs="Times New Roman"/>
-          <w:kern w:val="0"/>
-        </w:rPr>
-        <w:t xml:space="preserve"> the gestures and starts the relevant tasks on Android </w:t>
+        <w:t xml:space="preserve">relevant tasks on Android </w:t>
       </w:r>
       <w:r>
         <w:rPr>
@@ -1686,6 +1689,111 @@
         </w:rPr>
         <w:t>devices.</w:t>
       </w:r>
+      <w:r>
+        <w:rPr>
+          <w:rFonts w:ascii="Times New Roman" w:hAnsi="Times New Roman" w:cs="Times New Roman"/>
+          <w:kern w:val="0"/>
+        </w:rPr>
+        <w:t xml:space="preserve"> </w:t>
+      </w:r>
+      <w:r>
+        <w:rPr>
+          <w:rFonts w:ascii="Times New Roman" w:hAnsi="Times New Roman" w:cs="Times New Roman"/>
+          <w:kern w:val="0"/>
+        </w:rPr>
+        <w:t xml:space="preserve">At UI level, </w:t>
+      </w:r>
+      <w:r>
+        <w:rPr>
+          <w:rFonts w:ascii="Times New Roman" w:hAnsi="Times New Roman" w:cs="Times New Roman"/>
+          <w:kern w:val="0"/>
+        </w:rPr>
+        <w:t xml:space="preserve">the </w:t>
+      </w:r>
+      <w:r>
+        <w:rPr>
+          <w:rFonts w:ascii="Times New Roman" w:hAnsi="Times New Roman" w:cs="Times New Roman"/>
+          <w:kern w:val="0"/>
+        </w:rPr>
+        <w:t xml:space="preserve">most </w:t>
+      </w:r>
+      <w:r>
+        <w:rPr>
+          <w:rFonts w:ascii="Times New Roman" w:hAnsi="Times New Roman" w:cs="Times New Roman"/>
+          <w:kern w:val="0"/>
+        </w:rPr>
+        <w:t xml:space="preserve">challenge comes from the floating </w:t>
+      </w:r>
+      <w:r>
+        <w:rPr>
+          <w:rFonts w:ascii="Times New Roman" w:hAnsi="Times New Roman" w:cs="Times New Roman"/>
+          <w:kern w:val="0"/>
+        </w:rPr>
+        <w:t>window, which</w:t>
+      </w:r>
+      <w:r>
+        <w:rPr>
+          <w:rFonts w:ascii="Times New Roman" w:hAnsi="Times New Roman" w:cs="Times New Roman"/>
+          <w:kern w:val="0"/>
+        </w:rPr>
+        <w:t xml:space="preserve"> coordinates the user interactions between 3 views</w:t>
+      </w:r>
+      <w:r>
+        <w:rPr>
+          <w:rFonts w:ascii="Times New Roman" w:hAnsi="Times New Roman" w:cs="Times New Roman"/>
+          <w:kern w:val="0"/>
+        </w:rPr>
+        <w:t xml:space="preserve"> in order to provide a</w:t>
+      </w:r>
+      <w:r>
+        <w:rPr>
+          <w:rFonts w:ascii="Times New Roman" w:hAnsi="Times New Roman" w:cs="Times New Roman"/>
+          <w:kern w:val="0"/>
+        </w:rPr>
+        <w:t>n</w:t>
+      </w:r>
+      <w:r>
+        <w:rPr>
+          <w:rFonts w:ascii="Times New Roman" w:hAnsi="Times New Roman" w:cs="Times New Roman"/>
+          <w:kern w:val="0"/>
+        </w:rPr>
+        <w:t xml:space="preserve"> efficient control</w:t>
+      </w:r>
+      <w:r>
+        <w:rPr>
+          <w:rFonts w:ascii="Times New Roman" w:hAnsi="Times New Roman" w:cs="Times New Roman"/>
+          <w:kern w:val="0"/>
+        </w:rPr>
+        <w:t xml:space="preserve"> than traditional interactions</w:t>
+      </w:r>
+      <w:r>
+        <w:rPr>
+          <w:rFonts w:ascii="Times New Roman" w:hAnsi="Times New Roman" w:cs="Times New Roman"/>
+          <w:kern w:val="0"/>
+        </w:rPr>
+        <w:t xml:space="preserve">. </w:t>
+      </w:r>
+      <w:r>
+        <w:rPr>
+          <w:rFonts w:ascii="Times New Roman" w:hAnsi="Times New Roman" w:cs="Times New Roman"/>
+          <w:kern w:val="0"/>
+        </w:rPr>
+        <w:t xml:space="preserve">With the development of this app, I started to understand the importance of UI design and have been trying to make it as </w:t>
+      </w:r>
+      <w:r>
+        <w:rPr>
+          <w:rFonts w:ascii="Times New Roman" w:hAnsi="Times New Roman" w:cs="Times New Roman"/>
+          <w:kern w:val="0"/>
+        </w:rPr>
+        <w:t>effective and beautiful as possible</w:t>
+      </w:r>
+      <w:r>
+        <w:rPr>
+          <w:rFonts w:ascii="Times New Roman" w:hAnsi="Times New Roman" w:cs="Times New Roman"/>
+          <w:kern w:val="0"/>
+        </w:rPr>
+        <w:t>.</w:t>
+      </w:r>
     </w:p>
     <w:p>
       <w:pPr>
@@ -1720,8 +1828,18 @@
           <w:b/>
           <w:kern w:val="0"/>
         </w:rPr>
-        <w:t>G-banker, August – October 2014</w:t>
-      </w:r>
+        <w:t xml:space="preserve">G-banker, </w:t>
+      </w:r>
+      <w:r>
+        <w:rPr>
+          <w:rFonts w:ascii="Times New Roman" w:hAnsi="Times New Roman" w:cs="Times New Roman"/>
+          <w:b/>
+          <w:kern w:val="0"/>
+        </w:rPr>
+        <w:t>Android app</w:t>
+      </w:r>
+      <w:bookmarkStart w:id="0" w:name="_GoBack"/>
+      <w:bookmarkEnd w:id="0"/>
     </w:p>
     <w:p>
       <w:pPr>
@@ -1736,7 +1854,7 @@
           <w:kern w:val="0"/>
         </w:rPr>
       </w:pPr>
-      <w:hyperlink r:id="rId7" w:history="1">
+      <w:hyperlink r:id="rId8" w:history="1">
         <w:r>
           <w:rPr>
             <w:rStyle w:val="a3"/>
@@ -1813,7 +1931,21 @@
           <w:rFonts w:ascii="Times New Roman" w:hAnsi="Times New Roman" w:cs="Times New Roman"/>
           <w:kern w:val="0"/>
         </w:rPr>
-        <w:t>of their Android app.</w:t>
+        <w:t>of their Android app</w:t>
+      </w:r>
+      <w:r>
+        <w:rPr>
+          <w:rFonts w:ascii="Times New Roman" w:hAnsi="Times New Roman" w:cs="Times New Roman"/>
+          <w:kern w:val="0"/>
+        </w:rPr>
+        <w:t xml:space="preserve"> at spare time</w:t>
+      </w:r>
+      <w:r>
+        <w:rPr>
+          <w:rFonts w:ascii="Times New Roman" w:hAnsi="Times New Roman" w:cs="Times New Roman"/>
+          <w:kern w:val="0"/>
+        </w:rPr>
+        <w:t>.</w:t>
       </w:r>
       <w:r>
         <w:rPr>
@@ -1834,7 +1966,21 @@
           <w:rFonts w:ascii="Times New Roman" w:hAnsi="Times New Roman" w:cs="Times New Roman"/>
           <w:kern w:val="0"/>
         </w:rPr>
-        <w:t xml:space="preserve">the company was starting up, both the business logic and UI design changed very frequently. </w:t>
+        <w:t xml:space="preserve">the company was starting up, both the business logic and UI design changed very </w:t>
+      </w:r>
+      <w:r>
+        <w:rPr>
+          <w:rFonts w:ascii="Times New Roman" w:hAnsi="Times New Roman" w:cs="Times New Roman"/>
+          <w:kern w:val="0"/>
+        </w:rPr>
+        <w:t>quickly</w:t>
+      </w:r>
+      <w:r>
+        <w:rPr>
+          <w:rFonts w:ascii="Times New Roman" w:hAnsi="Times New Roman" w:cs="Times New Roman"/>
+          <w:kern w:val="0"/>
+        </w:rPr>
+        <w:t xml:space="preserve">. </w:t>
       </w:r>
       <w:r>
         <w:rPr>
@@ -1909,13 +2055,15 @@
         <w:jc w:val="left"/>
         <w:rPr>
           <w:rFonts w:ascii="Times New Roman" w:hAnsi="Times New Roman" w:cs="Times New Roman"/>
-          <w:color w:val="000000"/>
-          <w:kern w:val="0"/>
-        </w:rPr>
-      </w:pPr>
-      <w:r>
-        <w:rPr>
-          <w:rFonts w:ascii="Times New Roman" w:hAnsi="Times New Roman" w:cs="Times New Roman"/>
+          <w:b/>
+          <w:color w:val="000000"/>
+          <w:kern w:val="0"/>
+        </w:rPr>
+      </w:pPr>
+      <w:r>
+        <w:rPr>
+          <w:rFonts w:ascii="Times New Roman" w:hAnsi="Times New Roman" w:cs="Times New Roman"/>
+          <w:b/>
           <w:color w:val="000000"/>
           <w:kern w:val="0"/>
         </w:rPr>
@@ -1967,13 +2115,15 @@
         <w:jc w:val="left"/>
         <w:rPr>
           <w:rFonts w:ascii="Times New Roman" w:hAnsi="Times New Roman" w:cs="Times New Roman"/>
-          <w:color w:val="000000"/>
-          <w:kern w:val="0"/>
-        </w:rPr>
-      </w:pPr>
-      <w:r>
-        <w:rPr>
-          <w:rFonts w:ascii="Times New Roman" w:hAnsi="Times New Roman" w:cs="Times New Roman"/>
+          <w:b/>
+          <w:color w:val="000000"/>
+          <w:kern w:val="0"/>
+        </w:rPr>
+      </w:pPr>
+      <w:r>
+        <w:rPr>
+          <w:rFonts w:ascii="Times New Roman" w:hAnsi="Times New Roman" w:cs="Times New Roman"/>
+          <w:b/>
           <w:color w:val="000000"/>
           <w:kern w:val="0"/>
         </w:rPr>
@@ -2343,6 +2493,18 @@
       <w:ind w:firstLineChars="200" w:firstLine="420"/>
     </w:pPr>
   </w:style>
+  <w:style w:type="character" w:styleId="FollowedHyperlink">
+    <w:name w:val="FollowedHyperlink"/>
+    <w:basedOn w:val="a0"/>
+    <w:uiPriority w:val="99"/>
+    <w:semiHidden/>
+    <w:unhideWhenUsed/>
+    <w:rsid w:val="00EA55BB"/>
+    <w:rPr>
+      <w:color w:val="800080" w:themeColor="followedHyperlink"/>
+      <w:u w:val="single"/>
+    </w:rPr>
+  </w:style>
 </w:styles>
 </file>
 
@@ -2554,6 +2716,18 @@
     <w:pPr>
       <w:ind w:firstLineChars="200" w:firstLine="420"/>
     </w:pPr>
+  </w:style>
+  <w:style w:type="character" w:styleId="FollowedHyperlink">
+    <w:name w:val="FollowedHyperlink"/>
+    <w:basedOn w:val="a0"/>
+    <w:uiPriority w:val="99"/>
+    <w:semiHidden/>
+    <w:unhideWhenUsed/>
+    <w:rsid w:val="00EA55BB"/>
+    <w:rPr>
+      <w:color w:val="800080" w:themeColor="followedHyperlink"/>
+      <w:u w:val="single"/>
+    </w:rPr>
   </w:style>
 </w:styles>
 </file>

</xml_diff>

<commit_message>
fix a little words in resume
</commit_message>
<xml_diff>
--- a/LiuXin_20150215.docx
+++ b/LiuXin_20150215.docx
@@ -696,7 +696,28 @@
           <w:rFonts w:ascii="Times New Roman" w:hAnsi="Times New Roman" w:cs="Times New Roman"/>
           <w:kern w:val="0"/>
         </w:rPr>
-        <w:t>fix based on the technic and business scenarios</w:t>
+        <w:t xml:space="preserve">a </w:t>
+      </w:r>
+      <w:r>
+        <w:rPr>
+          <w:rFonts w:ascii="Times New Roman" w:hAnsi="Times New Roman" w:cs="Times New Roman"/>
+          <w:kern w:val="0"/>
+        </w:rPr>
+        <w:t>fix based on the technic</w:t>
+      </w:r>
+      <w:r>
+        <w:rPr>
+          <w:rFonts w:ascii="Times New Roman" w:hAnsi="Times New Roman" w:cs="Times New Roman"/>
+          <w:kern w:val="0"/>
+        </w:rPr>
+        <w:t>al</w:t>
+      </w:r>
+      <w:r>
+        <w:rPr>
+          <w:rFonts w:ascii="Times New Roman" w:hAnsi="Times New Roman" w:cs="Times New Roman"/>
+          <w:kern w:val="0"/>
+        </w:rPr>
+        <w:t xml:space="preserve"> and business scenarios</w:t>
       </w:r>
       <w:r>
         <w:rPr>
@@ -821,21 +842,14 @@
           <w:rFonts w:ascii="Times New Roman" w:hAnsi="Times New Roman" w:cs="Times New Roman"/>
           <w:kern w:val="0"/>
         </w:rPr>
-        <w:t xml:space="preserve">2D drawing </w:t>
-      </w:r>
-      <w:r>
-        <w:rPr>
-          <w:rFonts w:ascii="Times New Roman" w:hAnsi="Times New Roman" w:cs="Times New Roman"/>
-          <w:kern w:val="0"/>
-        </w:rPr>
-        <w:t xml:space="preserve">such </w:t>
-      </w:r>
-      <w:r>
-        <w:rPr>
-          <w:rFonts w:ascii="Times New Roman" w:hAnsi="Times New Roman" w:cs="Times New Roman"/>
-          <w:kern w:val="0"/>
-        </w:rPr>
-        <w:t xml:space="preserve">as </w:t>
+        <w:t>2D drawing (</w:t>
+      </w:r>
+      <w:r>
+        <w:rPr>
+          <w:rFonts w:ascii="Times New Roman" w:hAnsi="Times New Roman" w:cs="Times New Roman"/>
+          <w:kern w:val="0"/>
+        </w:rPr>
+        <w:t xml:space="preserve">for example, </w:t>
       </w:r>
       <w:r>
         <w:rPr>
@@ -851,6 +865,8 @@
         </w:rPr>
         <w:t xml:space="preserve"> and </w:t>
       </w:r>
+      <w:bookmarkStart w:id="0" w:name="_GoBack"/>
+      <w:bookmarkEnd w:id="0"/>
       <w:r>
         <w:rPr>
           <w:rFonts w:ascii="Times New Roman" w:hAnsi="Times New Roman" w:cs="Times New Roman"/>
@@ -870,7 +886,14 @@
           <w:rFonts w:ascii="Times New Roman" w:hAnsi="Times New Roman" w:cs="Times New Roman"/>
           <w:kern w:val="0"/>
         </w:rPr>
-        <w:t>, bitmap management</w:t>
+        <w:t xml:space="preserve"> view</w:t>
+      </w:r>
+      <w:r>
+        <w:rPr>
+          <w:rFonts w:ascii="Times New Roman" w:hAnsi="Times New Roman" w:cs="Times New Roman"/>
+          <w:kern w:val="0"/>
+        </w:rPr>
+        <w:t>)</w:t>
       </w:r>
       <w:r>
         <w:rPr>
@@ -884,6 +907,27 @@
           <w:rFonts w:ascii="Times New Roman" w:hAnsi="Times New Roman" w:cs="Times New Roman"/>
           <w:kern w:val="0"/>
         </w:rPr>
+        <w:t xml:space="preserve">and </w:t>
+      </w:r>
+      <w:r>
+        <w:rPr>
+          <w:rFonts w:ascii="Times New Roman" w:hAnsi="Times New Roman" w:cs="Times New Roman"/>
+          <w:kern w:val="0"/>
+        </w:rPr>
+        <w:t>bitmap management</w:t>
+      </w:r>
+      <w:r>
+        <w:rPr>
+          <w:rFonts w:ascii="Times New Roman" w:hAnsi="Times New Roman" w:cs="Times New Roman"/>
+          <w:kern w:val="0"/>
+        </w:rPr>
+        <w:t xml:space="preserve">, </w:t>
+      </w:r>
+      <w:r>
+        <w:rPr>
+          <w:rFonts w:ascii="Times New Roman" w:hAnsi="Times New Roman" w:cs="Times New Roman"/>
+          <w:kern w:val="0"/>
+        </w:rPr>
         <w:t>etc</w:t>
       </w:r>
       <w:r>
@@ -1006,7 +1050,35 @@
           <w:rFonts w:ascii="Times New Roman" w:hAnsi="Times New Roman" w:cs="Times New Roman"/>
           <w:kern w:val="0"/>
         </w:rPr>
-        <w:t xml:space="preserve"> Aliyun Release Center, a web service to make the </w:t>
+        <w:t xml:space="preserve"> </w:t>
+      </w:r>
+      <w:r>
+        <w:rPr>
+          <w:rFonts w:ascii="Times New Roman" w:hAnsi="Times New Roman" w:cs="Times New Roman"/>
+          <w:kern w:val="0"/>
+        </w:rPr>
+        <w:t>“</w:t>
+      </w:r>
+      <w:r>
+        <w:rPr>
+          <w:rFonts w:ascii="Times New Roman" w:hAnsi="Times New Roman" w:cs="Times New Roman"/>
+          <w:kern w:val="0"/>
+        </w:rPr>
+        <w:t>Aliyun Release Center</w:t>
+      </w:r>
+      <w:r>
+        <w:rPr>
+          <w:rFonts w:ascii="Times New Roman" w:hAnsi="Times New Roman" w:cs="Times New Roman"/>
+          <w:kern w:val="0"/>
+        </w:rPr>
+        <w:t>”</w:t>
+      </w:r>
+      <w:r>
+        <w:rPr>
+          <w:rFonts w:ascii="Times New Roman" w:hAnsi="Times New Roman" w:cs="Times New Roman"/>
+          <w:kern w:val="0"/>
+        </w:rPr>
+        <w:t xml:space="preserve">, a web service to make the </w:t>
       </w:r>
       <w:r>
         <w:rPr>
@@ -1027,7 +1099,35 @@
           <w:rFonts w:ascii="Times New Roman" w:hAnsi="Times New Roman" w:cs="Times New Roman"/>
           <w:kern w:val="0"/>
         </w:rPr>
-        <w:t xml:space="preserve"> integration and releasing procedure organized and automated. It’s built on Django with Python. </w:t>
+        <w:t xml:space="preserve"> integration and releasing proce</w:t>
+      </w:r>
+      <w:r>
+        <w:rPr>
+          <w:rFonts w:ascii="Times New Roman" w:hAnsi="Times New Roman" w:cs="Times New Roman"/>
+          <w:kern w:val="0"/>
+        </w:rPr>
+        <w:t>dure organized and automated, based</w:t>
+      </w:r>
+      <w:r>
+        <w:rPr>
+          <w:rFonts w:ascii="Times New Roman" w:hAnsi="Times New Roman" w:cs="Times New Roman"/>
+          <w:kern w:val="0"/>
+        </w:rPr>
+        <w:t xml:space="preserve"> on Django</w:t>
+      </w:r>
+      <w:r>
+        <w:rPr>
+          <w:rFonts w:ascii="Times New Roman" w:hAnsi="Times New Roman" w:cs="Times New Roman"/>
+          <w:kern w:val="0"/>
+        </w:rPr>
+        <w:t>+GoFlow</w:t>
+      </w:r>
+      <w:r>
+        <w:rPr>
+          <w:rFonts w:ascii="Times New Roman" w:hAnsi="Times New Roman" w:cs="Times New Roman"/>
+          <w:kern w:val="0"/>
+        </w:rPr>
+        <w:t xml:space="preserve"> with Python. </w:t>
       </w:r>
       <w:r>
         <w:rPr>
@@ -1309,7 +1409,21 @@
           <w:rFonts w:ascii="Times New Roman" w:hAnsi="Times New Roman" w:cs="Times New Roman"/>
           <w:kern w:val="0"/>
         </w:rPr>
-        <w:t xml:space="preserve">development of a Model-based test tool integrated into Visual Studio. </w:t>
+        <w:t xml:space="preserve">development of a Model-based test tool integrated </w:t>
+      </w:r>
+      <w:r>
+        <w:rPr>
+          <w:rFonts w:ascii="Times New Roman" w:hAnsi="Times New Roman" w:cs="Times New Roman"/>
+          <w:kern w:val="0"/>
+        </w:rPr>
+        <w:t>in</w:t>
+      </w:r>
+      <w:r>
+        <w:rPr>
+          <w:rFonts w:ascii="Times New Roman" w:hAnsi="Times New Roman" w:cs="Times New Roman"/>
+          <w:kern w:val="0"/>
+        </w:rPr>
+        <w:t xml:space="preserve"> Visual Studio. </w:t>
       </w:r>
       <w:r>
         <w:rPr>
@@ -1351,7 +1465,21 @@
           <w:rFonts w:ascii="Times New Roman" w:hAnsi="Times New Roman" w:cs="Times New Roman"/>
           <w:kern w:val="0"/>
         </w:rPr>
-        <w:t>too-chain</w:t>
+        <w:t>too</w:t>
+      </w:r>
+      <w:r>
+        <w:rPr>
+          <w:rFonts w:ascii="Times New Roman" w:hAnsi="Times New Roman" w:cs="Times New Roman"/>
+          <w:kern w:val="0"/>
+        </w:rPr>
+        <w:t>l</w:t>
+      </w:r>
+      <w:r>
+        <w:rPr>
+          <w:rFonts w:ascii="Times New Roman" w:hAnsi="Times New Roman" w:cs="Times New Roman"/>
+          <w:kern w:val="0"/>
+        </w:rPr>
+        <w:t>-chain</w:t>
       </w:r>
       <w:r>
         <w:rPr>
@@ -1379,7 +1507,21 @@
           <w:rFonts w:ascii="Times New Roman" w:hAnsi="Times New Roman" w:cs="Times New Roman"/>
           <w:kern w:val="0"/>
         </w:rPr>
-        <w:t>build system), SourceDepot(version control), SNAP(continuous integration).</w:t>
+        <w:t xml:space="preserve">build system), SourceDepot(version control), </w:t>
+      </w:r>
+      <w:r>
+        <w:rPr>
+          <w:rFonts w:ascii="Times New Roman" w:hAnsi="Times New Roman" w:cs="Times New Roman"/>
+          <w:kern w:val="0"/>
+        </w:rPr>
+        <w:t xml:space="preserve">and </w:t>
+      </w:r>
+      <w:r>
+        <w:rPr>
+          <w:rFonts w:ascii="Times New Roman" w:hAnsi="Times New Roman" w:cs="Times New Roman"/>
+          <w:kern w:val="0"/>
+        </w:rPr>
+        <w:t>SNAP(continuous integration).</w:t>
       </w:r>
     </w:p>
     <w:p>
@@ -1838,8 +1980,6 @@
         </w:rPr>
         <w:t>Android app</w:t>
       </w:r>
-      <w:bookmarkStart w:id="0" w:name="_GoBack"/>
-      <w:bookmarkEnd w:id="0"/>
     </w:p>
     <w:p>
       <w:pPr>
@@ -1994,7 +2134,21 @@
           <w:rFonts w:ascii="Times New Roman" w:hAnsi="Times New Roman" w:cs="Times New Roman"/>
           <w:kern w:val="0"/>
         </w:rPr>
-        <w:t>hanges against UI modifications as much as possible.</w:t>
+        <w:t xml:space="preserve">hanges </w:t>
+      </w:r>
+      <w:r>
+        <w:rPr>
+          <w:rFonts w:ascii="Times New Roman" w:hAnsi="Times New Roman" w:cs="Times New Roman"/>
+          <w:kern w:val="0"/>
+        </w:rPr>
+        <w:t>from</w:t>
+      </w:r>
+      <w:r>
+        <w:rPr>
+          <w:rFonts w:ascii="Times New Roman" w:hAnsi="Times New Roman" w:cs="Times New Roman"/>
+          <w:kern w:val="0"/>
+        </w:rPr>
+        <w:t xml:space="preserve"> UI modifications as much as possible.</w:t>
       </w:r>
       <w:r>
         <w:rPr>
@@ -2069,6 +2223,15 @@
         </w:rPr>
         <w:t>KTH Royal Institute of Technology</w:t>
       </w:r>
+      <w:r>
+        <w:rPr>
+          <w:rFonts w:ascii="Times New Roman" w:hAnsi="Times New Roman" w:cs="Times New Roman"/>
+          <w:b/>
+          <w:color w:val="000000"/>
+          <w:kern w:val="0"/>
+        </w:rPr>
+        <w:t>, Sweden</w:t>
+      </w:r>
     </w:p>
     <w:p>
       <w:pPr>
@@ -2128,6 +2291,15 @@
           <w:kern w:val="0"/>
         </w:rPr>
         <w:t>Zhejiang University of Technology</w:t>
+      </w:r>
+      <w:r>
+        <w:rPr>
+          <w:rFonts w:ascii="Times New Roman" w:hAnsi="Times New Roman" w:cs="Times New Roman"/>
+          <w:b/>
+          <w:color w:val="000000"/>
+          <w:kern w:val="0"/>
+        </w:rPr>
+        <w:t>, China</w:t>
       </w:r>
     </w:p>
     <w:p>

</xml_diff>